<commit_message>
Possibly the final push?
</commit_message>
<xml_diff>
--- a/FiguresAndTables/Final Tables.docx
+++ b/FiguresAndTables/Final Tables.docx
@@ -2383,8 +2383,8 @@
         <w:tblLook w:val="0420" w:firstRow="1" w:lastRow="0" w:firstColumn="0" w:lastColumn="0" w:noHBand="0" w:noVBand="1"/>
       </w:tblPr>
       <w:tblGrid>
-        <w:gridCol w:w="2790"/>
-        <w:gridCol w:w="1170"/>
+        <w:gridCol w:w="2520"/>
+        <w:gridCol w:w="1440"/>
         <w:gridCol w:w="1440"/>
         <w:gridCol w:w="1080"/>
         <w:gridCol w:w="1170"/>
@@ -2400,7 +2400,7 @@
         </w:trPr>
         <w:tc>
           <w:tcPr>
-            <w:tcW w:w="2790" w:type="dxa"/>
+            <w:tcW w:w="2520" w:type="dxa"/>
             <w:tcBorders>
               <w:top w:val="single" w:sz="16" w:space="0" w:color="000000"/>
               <w:bottom w:val="single" w:sz="16" w:space="0" w:color="000000"/>
@@ -2433,7 +2433,7 @@
         </w:tc>
         <w:tc>
           <w:tcPr>
-            <w:tcW w:w="1170" w:type="dxa"/>
+            <w:tcW w:w="1440" w:type="dxa"/>
             <w:tcBorders>
               <w:top w:val="single" w:sz="16" w:space="0" w:color="000000"/>
               <w:bottom w:val="single" w:sz="16" w:space="0" w:color="000000"/>
@@ -2656,7 +2656,7 @@
         </w:trPr>
         <w:tc>
           <w:tcPr>
-            <w:tcW w:w="2790" w:type="dxa"/>
+            <w:tcW w:w="2520" w:type="dxa"/>
             <w:shd w:val="clear" w:color="auto" w:fill="FFFFFF"/>
             <w:tcMar>
               <w:top w:w="0" w:type="dxa"/>
@@ -2684,35 +2684,6 @@
         </w:tc>
         <w:tc>
           <w:tcPr>
-            <w:tcW w:w="1170" w:type="dxa"/>
-            <w:shd w:val="clear" w:color="auto" w:fill="FFFFFF"/>
-            <w:tcMar>
-              <w:top w:w="0" w:type="dxa"/>
-              <w:left w:w="0" w:type="dxa"/>
-              <w:bottom w:w="0" w:type="dxa"/>
-              <w:right w:w="0" w:type="dxa"/>
-            </w:tcMar>
-            <w:vAlign w:val="center"/>
-          </w:tcPr>
-          <w:p>
-            <w:pPr>
-              <w:spacing w:before="40" w:after="40"/>
-              <w:ind w:left="100" w:right="100"/>
-              <w:jc w:val="right"/>
-            </w:pPr>
-            <w:r>
-              <w:rPr>
-                <w:rFonts w:ascii="Arial" w:eastAsia="Arial" w:hAnsi="Arial" w:cs="Arial"/>
-                <w:color w:val="111111"/>
-                <w:sz w:val="22"/>
-                <w:szCs w:val="22"/>
-              </w:rPr>
-              <w:t>75.0925</w:t>
-            </w:r>
-          </w:p>
-        </w:tc>
-        <w:tc>
-          <w:tcPr>
             <w:tcW w:w="1440" w:type="dxa"/>
             <w:shd w:val="clear" w:color="auto" w:fill="FFFFFF"/>
             <w:tcMar>
@@ -2736,7 +2707,81 @@
                 <w:sz w:val="22"/>
                 <w:szCs w:val="22"/>
               </w:rPr>
-              <w:t>0.99389</w:t>
+              <w:t>6</w:t>
+            </w:r>
+            <w:r>
+              <w:rPr>
+                <w:rFonts w:ascii="Arial" w:eastAsia="Arial" w:hAnsi="Arial" w:cs="Arial"/>
+                <w:color w:val="111111"/>
+                <w:sz w:val="22"/>
+                <w:szCs w:val="22"/>
+              </w:rPr>
+              <w:t>4.</w:t>
+            </w:r>
+            <w:r>
+              <w:rPr>
+                <w:rFonts w:ascii="Arial" w:eastAsia="Arial" w:hAnsi="Arial" w:cs="Arial"/>
+                <w:color w:val="111111"/>
+                <w:sz w:val="22"/>
+                <w:szCs w:val="22"/>
+              </w:rPr>
+              <w:t>3236</w:t>
+            </w:r>
+          </w:p>
+        </w:tc>
+        <w:tc>
+          <w:tcPr>
+            <w:tcW w:w="1440" w:type="dxa"/>
+            <w:shd w:val="clear" w:color="auto" w:fill="FFFFFF"/>
+            <w:tcMar>
+              <w:top w:w="0" w:type="dxa"/>
+              <w:left w:w="0" w:type="dxa"/>
+              <w:bottom w:w="0" w:type="dxa"/>
+              <w:right w:w="0" w:type="dxa"/>
+            </w:tcMar>
+            <w:vAlign w:val="center"/>
+          </w:tcPr>
+          <w:p>
+            <w:pPr>
+              <w:spacing w:before="40" w:after="40"/>
+              <w:ind w:left="100" w:right="100"/>
+              <w:jc w:val="right"/>
+            </w:pPr>
+            <w:r>
+              <w:rPr>
+                <w:rFonts w:ascii="Arial" w:eastAsia="Arial" w:hAnsi="Arial" w:cs="Arial"/>
+                <w:color w:val="111111"/>
+                <w:sz w:val="22"/>
+                <w:szCs w:val="22"/>
+              </w:rPr>
+              <w:t>2</w:t>
+            </w:r>
+            <w:r>
+              <w:rPr>
+                <w:rFonts w:ascii="Arial" w:eastAsia="Arial" w:hAnsi="Arial" w:cs="Arial"/>
+                <w:color w:val="111111"/>
+                <w:sz w:val="22"/>
+                <w:szCs w:val="22"/>
+              </w:rPr>
+              <w:t>.</w:t>
+            </w:r>
+            <w:r>
+              <w:rPr>
+                <w:rFonts w:ascii="Arial" w:eastAsia="Arial" w:hAnsi="Arial" w:cs="Arial"/>
+                <w:color w:val="111111"/>
+                <w:sz w:val="22"/>
+                <w:szCs w:val="22"/>
+              </w:rPr>
+              <w:t>0</w:t>
+            </w:r>
+            <w:r>
+              <w:rPr>
+                <w:rFonts w:ascii="Arial" w:eastAsia="Arial" w:hAnsi="Arial" w:cs="Arial"/>
+                <w:color w:val="111111"/>
+                <w:sz w:val="22"/>
+                <w:szCs w:val="22"/>
+              </w:rPr>
+              <w:t>5888</w:t>
             </w:r>
           </w:p>
         </w:tc>
@@ -2765,7 +2810,25 @@
                 <w:sz w:val="22"/>
                 <w:szCs w:val="22"/>
               </w:rPr>
-              <w:t>53.71</w:t>
+              <w:t>105</w:t>
+            </w:r>
+            <w:r>
+              <w:rPr>
+                <w:rFonts w:ascii="Arial" w:eastAsia="Arial" w:hAnsi="Arial" w:cs="Arial"/>
+                <w:color w:val="111111"/>
+                <w:sz w:val="22"/>
+                <w:szCs w:val="22"/>
+              </w:rPr>
+              <w:t>.</w:t>
+            </w:r>
+            <w:r>
+              <w:rPr>
+                <w:rFonts w:ascii="Arial" w:eastAsia="Arial" w:hAnsi="Arial" w:cs="Arial"/>
+                <w:color w:val="111111"/>
+                <w:sz w:val="22"/>
+                <w:szCs w:val="22"/>
+              </w:rPr>
+              <w:t>07</w:t>
             </w:r>
           </w:p>
         </w:tc>
@@ -2862,58 +2925,29 @@
         </w:trPr>
         <w:tc>
           <w:tcPr>
-            <w:tcW w:w="2790" w:type="dxa"/>
-            <w:shd w:val="clear" w:color="auto" w:fill="FFFFFF"/>
-            <w:tcMar>
-              <w:top w:w="0" w:type="dxa"/>
-              <w:left w:w="0" w:type="dxa"/>
-              <w:bottom w:w="0" w:type="dxa"/>
-              <w:right w:w="0" w:type="dxa"/>
-            </w:tcMar>
-            <w:vAlign w:val="center"/>
-          </w:tcPr>
-          <w:p>
-            <w:pPr>
-              <w:spacing w:before="40" w:after="40"/>
-              <w:ind w:left="100" w:right="100"/>
-            </w:pPr>
-            <w:r>
-              <w:rPr>
-                <w:rFonts w:ascii="Arial" w:eastAsia="Arial" w:hAnsi="Arial" w:cs="Arial"/>
-                <w:color w:val="111111"/>
-                <w:sz w:val="22"/>
-                <w:szCs w:val="22"/>
-              </w:rPr>
-              <w:t>Number of adults with HIV</w:t>
-            </w:r>
-          </w:p>
-        </w:tc>
-        <w:tc>
-          <w:tcPr>
-            <w:tcW w:w="1170" w:type="dxa"/>
-            <w:shd w:val="clear" w:color="auto" w:fill="FFFFFF"/>
-            <w:tcMar>
-              <w:top w:w="0" w:type="dxa"/>
-              <w:left w:w="0" w:type="dxa"/>
-              <w:bottom w:w="0" w:type="dxa"/>
-              <w:right w:w="0" w:type="dxa"/>
-            </w:tcMar>
-            <w:vAlign w:val="center"/>
-          </w:tcPr>
-          <w:p>
-            <w:pPr>
-              <w:spacing w:before="40" w:after="40"/>
-              <w:ind w:left="100" w:right="100"/>
-              <w:jc w:val="right"/>
-            </w:pPr>
-            <w:r>
-              <w:rPr>
-                <w:rFonts w:ascii="Arial" w:eastAsia="Arial" w:hAnsi="Arial" w:cs="Arial"/>
-                <w:color w:val="111111"/>
-                <w:sz w:val="22"/>
-                <w:szCs w:val="22"/>
-              </w:rPr>
-              <w:t>-0.0237</w:t>
+            <w:tcW w:w="2520" w:type="dxa"/>
+            <w:shd w:val="clear" w:color="auto" w:fill="FFFFFF"/>
+            <w:tcMar>
+              <w:top w:w="0" w:type="dxa"/>
+              <w:left w:w="0" w:type="dxa"/>
+              <w:bottom w:w="0" w:type="dxa"/>
+              <w:right w:w="0" w:type="dxa"/>
+            </w:tcMar>
+            <w:vAlign w:val="center"/>
+          </w:tcPr>
+          <w:p>
+            <w:pPr>
+              <w:spacing w:before="40" w:after="40"/>
+              <w:ind w:left="100" w:right="100"/>
+            </w:pPr>
+            <w:r>
+              <w:rPr>
+                <w:rFonts w:ascii="Arial" w:eastAsia="Arial" w:hAnsi="Arial" w:cs="Arial"/>
+                <w:color w:val="111111"/>
+                <w:sz w:val="22"/>
+                <w:szCs w:val="22"/>
+              </w:rPr>
+              <w:t>Health expenditure (% GDP)</w:t>
             </w:r>
           </w:p>
         </w:tc>
@@ -2942,7 +2976,63 @@
                 <w:sz w:val="22"/>
                 <w:szCs w:val="22"/>
               </w:rPr>
-              <w:t>0.01069</w:t>
+              <w:t>0.1</w:t>
+            </w:r>
+            <w:r>
+              <w:rPr>
+                <w:rFonts w:ascii="Arial" w:eastAsia="Arial" w:hAnsi="Arial" w:cs="Arial"/>
+                <w:color w:val="111111"/>
+                <w:sz w:val="22"/>
+                <w:szCs w:val="22"/>
+              </w:rPr>
+              <w:t>720</w:t>
+            </w:r>
+          </w:p>
+        </w:tc>
+        <w:tc>
+          <w:tcPr>
+            <w:tcW w:w="1440" w:type="dxa"/>
+            <w:shd w:val="clear" w:color="auto" w:fill="FFFFFF"/>
+            <w:tcMar>
+              <w:top w:w="0" w:type="dxa"/>
+              <w:left w:w="0" w:type="dxa"/>
+              <w:bottom w:w="0" w:type="dxa"/>
+              <w:right w:w="0" w:type="dxa"/>
+            </w:tcMar>
+            <w:vAlign w:val="center"/>
+          </w:tcPr>
+          <w:p>
+            <w:pPr>
+              <w:spacing w:before="40" w:after="40"/>
+              <w:ind w:left="100" w:right="100"/>
+              <w:jc w:val="right"/>
+            </w:pPr>
+            <w:r>
+              <w:rPr>
+                <w:rFonts w:ascii="Arial" w:eastAsia="Arial" w:hAnsi="Arial" w:cs="Arial"/>
+                <w:color w:val="111111"/>
+                <w:sz w:val="22"/>
+                <w:szCs w:val="22"/>
+              </w:rPr>
+              <w:t>0.0</w:t>
+            </w:r>
+            <w:r>
+              <w:rPr>
+                <w:rFonts w:ascii="Arial" w:eastAsia="Arial" w:hAnsi="Arial" w:cs="Arial"/>
+                <w:color w:val="111111"/>
+                <w:sz w:val="22"/>
+                <w:szCs w:val="22"/>
+              </w:rPr>
+              <w:t>788</w:t>
+            </w:r>
+            <w:r>
+              <w:rPr>
+                <w:rFonts w:ascii="Arial" w:eastAsia="Arial" w:hAnsi="Arial" w:cs="Arial"/>
+                <w:color w:val="111111"/>
+                <w:sz w:val="22"/>
+                <w:szCs w:val="22"/>
+              </w:rPr>
+              <w:t>5</w:t>
             </w:r>
           </w:p>
         </w:tc>
@@ -2971,7 +3061,7 @@
                 <w:sz w:val="22"/>
                 <w:szCs w:val="22"/>
               </w:rPr>
-              <w:t>24.34</w:t>
+              <w:t>114.12</w:t>
             </w:r>
           </w:p>
         </w:tc>
@@ -3003,7 +3093,16 @@
                 <w:sz w:val="22"/>
                 <w:szCs w:val="22"/>
               </w:rPr>
-              <w:t>0.0365</w:t>
+              <w:t>0.</w:t>
+            </w:r>
+            <w:r>
+              <w:rPr>
+                <w:rFonts w:ascii="Arial" w:eastAsia="Arial" w:hAnsi="Arial" w:cs="Arial"/>
+                <w:color w:val="111111"/>
+                <w:sz w:val="22"/>
+                <w:szCs w:val="22"/>
+              </w:rPr>
+              <w:t>0292</w:t>
             </w:r>
           </w:p>
         </w:tc>
@@ -3035,7 +3134,16 @@
                 <w:sz w:val="22"/>
                 <w:szCs w:val="22"/>
               </w:rPr>
-              <w:t>90%</w:t>
+              <w:t>100</w:t>
+            </w:r>
+            <w:r>
+              <w:rPr>
+                <w:rFonts w:ascii="Arial" w:eastAsia="Arial" w:hAnsi="Arial" w:cs="Arial"/>
+                <w:color w:val="111111"/>
+                <w:sz w:val="22"/>
+                <w:szCs w:val="22"/>
+              </w:rPr>
+              <w:t>%</w:t>
             </w:r>
           </w:p>
         </w:tc>
@@ -3064,7 +3172,25 @@
                 <w:sz w:val="22"/>
                 <w:szCs w:val="22"/>
               </w:rPr>
-              <w:t>1.07</w:t>
+              <w:t>1.</w:t>
+            </w:r>
+            <w:r>
+              <w:rPr>
+                <w:rFonts w:ascii="Arial" w:eastAsia="Arial" w:hAnsi="Arial" w:cs="Arial"/>
+                <w:color w:val="111111"/>
+                <w:sz w:val="22"/>
+                <w:szCs w:val="22"/>
+              </w:rPr>
+              <w:t>1</w:t>
+            </w:r>
+            <w:r>
+              <w:rPr>
+                <w:rFonts w:ascii="Arial" w:eastAsia="Arial" w:hAnsi="Arial" w:cs="Arial"/>
+                <w:color w:val="111111"/>
+                <w:sz w:val="22"/>
+                <w:szCs w:val="22"/>
+              </w:rPr>
+              <w:t>1</w:t>
             </w:r>
           </w:p>
         </w:tc>
@@ -3077,7 +3203,7 @@
         </w:trPr>
         <w:tc>
           <w:tcPr>
-            <w:tcW w:w="2790" w:type="dxa"/>
+            <w:tcW w:w="2520" w:type="dxa"/>
             <w:shd w:val="clear" w:color="auto" w:fill="FFFFFF"/>
             <w:tcMar>
               <w:top w:w="0" w:type="dxa"/>
@@ -3105,35 +3231,6 @@
         </w:tc>
         <w:tc>
           <w:tcPr>
-            <w:tcW w:w="1170" w:type="dxa"/>
-            <w:shd w:val="clear" w:color="auto" w:fill="FFFFFF"/>
-            <w:tcMar>
-              <w:top w:w="0" w:type="dxa"/>
-              <w:left w:w="0" w:type="dxa"/>
-              <w:bottom w:w="0" w:type="dxa"/>
-              <w:right w:w="0" w:type="dxa"/>
-            </w:tcMar>
-            <w:vAlign w:val="center"/>
-          </w:tcPr>
-          <w:p>
-            <w:pPr>
-              <w:spacing w:before="40" w:after="40"/>
-              <w:ind w:left="100" w:right="100"/>
-              <w:jc w:val="right"/>
-            </w:pPr>
-            <w:r>
-              <w:rPr>
-                <w:rFonts w:ascii="Arial" w:eastAsia="Arial" w:hAnsi="Arial" w:cs="Arial"/>
-                <w:color w:val="111111"/>
-                <w:sz w:val="22"/>
-                <w:szCs w:val="22"/>
-              </w:rPr>
-              <w:t>-0.2691</w:t>
-            </w:r>
-          </w:p>
-        </w:tc>
-        <w:tc>
-          <w:tcPr>
             <w:tcW w:w="1440" w:type="dxa"/>
             <w:shd w:val="clear" w:color="auto" w:fill="FFFFFF"/>
             <w:tcMar>
@@ -3157,7 +3254,54 @@
                 <w:sz w:val="22"/>
                 <w:szCs w:val="22"/>
               </w:rPr>
-              <w:t>0.01695</w:t>
+              <w:t>-0.2</w:t>
+            </w:r>
+            <w:r>
+              <w:rPr>
+                <w:rFonts w:ascii="Arial" w:eastAsia="Arial" w:hAnsi="Arial" w:cs="Arial"/>
+                <w:color w:val="111111"/>
+                <w:sz w:val="22"/>
+                <w:szCs w:val="22"/>
+              </w:rPr>
+              <w:t>481</w:t>
+            </w:r>
+          </w:p>
+        </w:tc>
+        <w:tc>
+          <w:tcPr>
+            <w:tcW w:w="1440" w:type="dxa"/>
+            <w:shd w:val="clear" w:color="auto" w:fill="FFFFFF"/>
+            <w:tcMar>
+              <w:top w:w="0" w:type="dxa"/>
+              <w:left w:w="0" w:type="dxa"/>
+              <w:bottom w:w="0" w:type="dxa"/>
+              <w:right w:w="0" w:type="dxa"/>
+            </w:tcMar>
+            <w:vAlign w:val="center"/>
+          </w:tcPr>
+          <w:p>
+            <w:pPr>
+              <w:spacing w:before="40" w:after="40"/>
+              <w:ind w:left="100" w:right="100"/>
+              <w:jc w:val="right"/>
+            </w:pPr>
+            <w:r>
+              <w:rPr>
+                <w:rFonts w:ascii="Arial" w:eastAsia="Arial" w:hAnsi="Arial" w:cs="Arial"/>
+                <w:color w:val="111111"/>
+                <w:sz w:val="22"/>
+                <w:szCs w:val="22"/>
+              </w:rPr>
+              <w:t>0.01</w:t>
+            </w:r>
+            <w:r>
+              <w:rPr>
+                <w:rFonts w:ascii="Arial" w:eastAsia="Arial" w:hAnsi="Arial" w:cs="Arial"/>
+                <w:color w:val="111111"/>
+                <w:sz w:val="22"/>
+                <w:szCs w:val="22"/>
+              </w:rPr>
+              <w:t>687</w:t>
             </w:r>
           </w:p>
         </w:tc>
@@ -3186,7 +3330,7 @@
                 <w:sz w:val="22"/>
                 <w:szCs w:val="22"/>
               </w:rPr>
-              <w:t>54.92</w:t>
+              <w:t>126.45</w:t>
             </w:r>
           </w:p>
         </w:tc>
@@ -3288,7 +3432,25 @@
                 <w:sz w:val="22"/>
                 <w:szCs w:val="22"/>
               </w:rPr>
-              <w:t>2.90</w:t>
+              <w:t>3</w:t>
+            </w:r>
+            <w:r>
+              <w:rPr>
+                <w:rFonts w:ascii="Arial" w:eastAsia="Arial" w:hAnsi="Arial" w:cs="Arial"/>
+                <w:color w:val="111111"/>
+                <w:sz w:val="22"/>
+                <w:szCs w:val="22"/>
+              </w:rPr>
+              <w:t>.</w:t>
+            </w:r>
+            <w:r>
+              <w:rPr>
+                <w:rFonts w:ascii="Arial" w:eastAsia="Arial" w:hAnsi="Arial" w:cs="Arial"/>
+                <w:color w:val="111111"/>
+                <w:sz w:val="22"/>
+                <w:szCs w:val="22"/>
+              </w:rPr>
+              <w:t>09</w:t>
             </w:r>
           </w:p>
         </w:tc>
@@ -3301,7 +3463,7 @@
         </w:trPr>
         <w:tc>
           <w:tcPr>
-            <w:tcW w:w="2790" w:type="dxa"/>
+            <w:tcW w:w="2520" w:type="dxa"/>
             <w:shd w:val="clear" w:color="auto" w:fill="FFFFFF"/>
             <w:tcMar>
               <w:top w:w="0" w:type="dxa"/>
@@ -3347,35 +3509,6 @@
         </w:tc>
         <w:tc>
           <w:tcPr>
-            <w:tcW w:w="1170" w:type="dxa"/>
-            <w:shd w:val="clear" w:color="auto" w:fill="FFFFFF"/>
-            <w:tcMar>
-              <w:top w:w="0" w:type="dxa"/>
-              <w:left w:w="0" w:type="dxa"/>
-              <w:bottom w:w="0" w:type="dxa"/>
-              <w:right w:w="0" w:type="dxa"/>
-            </w:tcMar>
-            <w:vAlign w:val="center"/>
-          </w:tcPr>
-          <w:p>
-            <w:pPr>
-              <w:spacing w:before="40" w:after="40"/>
-              <w:ind w:left="100" w:right="100"/>
-              <w:jc w:val="right"/>
-            </w:pPr>
-            <w:r>
-              <w:rPr>
-                <w:rFonts w:ascii="Arial" w:eastAsia="Arial" w:hAnsi="Arial" w:cs="Arial"/>
-                <w:color w:val="111111"/>
-                <w:sz w:val="22"/>
-                <w:szCs w:val="22"/>
-              </w:rPr>
-              <w:t>0.0390</w:t>
-            </w:r>
-          </w:p>
-        </w:tc>
-        <w:tc>
-          <w:tcPr>
             <w:tcW w:w="1440" w:type="dxa"/>
             <w:shd w:val="clear" w:color="auto" w:fill="FFFFFF"/>
             <w:tcMar>
@@ -3399,7 +3532,54 @@
                 <w:sz w:val="22"/>
                 <w:szCs w:val="22"/>
               </w:rPr>
-              <w:t>0.01090</w:t>
+              <w:t>0.0</w:t>
+            </w:r>
+            <w:r>
+              <w:rPr>
+                <w:rFonts w:ascii="Arial" w:eastAsia="Arial" w:hAnsi="Arial" w:cs="Arial"/>
+                <w:color w:val="111111"/>
+                <w:sz w:val="22"/>
+                <w:szCs w:val="22"/>
+              </w:rPr>
+              <w:t>207</w:t>
+            </w:r>
+          </w:p>
+        </w:tc>
+        <w:tc>
+          <w:tcPr>
+            <w:tcW w:w="1440" w:type="dxa"/>
+            <w:shd w:val="clear" w:color="auto" w:fill="FFFFFF"/>
+            <w:tcMar>
+              <w:top w:w="0" w:type="dxa"/>
+              <w:left w:w="0" w:type="dxa"/>
+              <w:bottom w:w="0" w:type="dxa"/>
+              <w:right w:w="0" w:type="dxa"/>
+            </w:tcMar>
+            <w:vAlign w:val="center"/>
+          </w:tcPr>
+          <w:p>
+            <w:pPr>
+              <w:spacing w:before="40" w:after="40"/>
+              <w:ind w:left="100" w:right="100"/>
+              <w:jc w:val="right"/>
+            </w:pPr>
+            <w:r>
+              <w:rPr>
+                <w:rFonts w:ascii="Arial" w:eastAsia="Arial" w:hAnsi="Arial" w:cs="Arial"/>
+                <w:color w:val="111111"/>
+                <w:sz w:val="22"/>
+                <w:szCs w:val="22"/>
+              </w:rPr>
+              <w:t>0.01</w:t>
+            </w:r>
+            <w:r>
+              <w:rPr>
+                <w:rFonts w:ascii="Arial" w:eastAsia="Arial" w:hAnsi="Arial" w:cs="Arial"/>
+                <w:color w:val="111111"/>
+                <w:sz w:val="22"/>
+                <w:szCs w:val="22"/>
+              </w:rPr>
+              <w:t>377</w:t>
             </w:r>
           </w:p>
         </w:tc>
@@ -3428,7 +3608,16 @@
                 <w:sz w:val="22"/>
                 <w:szCs w:val="22"/>
               </w:rPr>
-              <w:t>51.91</w:t>
+              <w:t>5</w:t>
+            </w:r>
+            <w:r>
+              <w:rPr>
+                <w:rFonts w:ascii="Arial" w:eastAsia="Arial" w:hAnsi="Arial" w:cs="Arial"/>
+                <w:color w:val="111111"/>
+                <w:sz w:val="22"/>
+                <w:szCs w:val="22"/>
+              </w:rPr>
+              <w:t>1.79</w:t>
             </w:r>
           </w:p>
         </w:tc>
@@ -3460,7 +3649,16 @@
                 <w:sz w:val="22"/>
                 <w:szCs w:val="22"/>
               </w:rPr>
-              <w:t>0.0008</w:t>
+              <w:t>0.</w:t>
+            </w:r>
+            <w:r>
+              <w:rPr>
+                <w:rFonts w:ascii="Arial" w:eastAsia="Arial" w:hAnsi="Arial" w:cs="Arial"/>
+                <w:color w:val="111111"/>
+                <w:sz w:val="22"/>
+                <w:szCs w:val="22"/>
+              </w:rPr>
+              <w:t>1395</w:t>
             </w:r>
           </w:p>
         </w:tc>
@@ -3530,7 +3728,34 @@
                 <w:sz w:val="22"/>
                 <w:szCs w:val="22"/>
               </w:rPr>
-              <w:t>3.24</w:t>
+              <w:t>4</w:t>
+            </w:r>
+            <w:r>
+              <w:rPr>
+                <w:rFonts w:ascii="Arial" w:eastAsia="Arial" w:hAnsi="Arial" w:cs="Arial"/>
+                <w:color w:val="111111"/>
+                <w:sz w:val="22"/>
+                <w:szCs w:val="22"/>
+              </w:rPr>
+              <w:t>.</w:t>
+            </w:r>
+            <w:r>
+              <w:rPr>
+                <w:rFonts w:ascii="Arial" w:eastAsia="Arial" w:hAnsi="Arial" w:cs="Arial"/>
+                <w:color w:val="111111"/>
+                <w:sz w:val="22"/>
+                <w:szCs w:val="22"/>
+              </w:rPr>
+              <w:t>1</w:t>
+            </w:r>
+            <w:r>
+              <w:rPr>
+                <w:rFonts w:ascii="Arial" w:eastAsia="Arial" w:hAnsi="Arial" w:cs="Arial"/>
+                <w:color w:val="111111"/>
+                <w:sz w:val="22"/>
+                <w:szCs w:val="22"/>
+              </w:rPr>
+              <w:t>8</w:t>
             </w:r>
           </w:p>
         </w:tc>
@@ -3543,58 +3768,54 @@
         </w:trPr>
         <w:tc>
           <w:tcPr>
-            <w:tcW w:w="2790" w:type="dxa"/>
-            <w:shd w:val="clear" w:color="auto" w:fill="FFFFFF"/>
-            <w:tcMar>
-              <w:top w:w="0" w:type="dxa"/>
-              <w:left w:w="0" w:type="dxa"/>
-              <w:bottom w:w="0" w:type="dxa"/>
-              <w:right w:w="0" w:type="dxa"/>
-            </w:tcMar>
-            <w:vAlign w:val="center"/>
-          </w:tcPr>
-          <w:p>
-            <w:pPr>
-              <w:spacing w:before="40" w:after="40"/>
-              <w:ind w:left="100" w:right="100"/>
-            </w:pPr>
-            <w:r>
-              <w:rPr>
-                <w:rFonts w:ascii="Arial" w:eastAsia="Arial" w:hAnsi="Arial" w:cs="Arial"/>
-                <w:color w:val="111111"/>
-                <w:sz w:val="22"/>
-                <w:szCs w:val="22"/>
-              </w:rPr>
-              <w:t>Health expenditure per capita</w:t>
-            </w:r>
-          </w:p>
-        </w:tc>
-        <w:tc>
-          <w:tcPr>
-            <w:tcW w:w="1170" w:type="dxa"/>
-            <w:shd w:val="clear" w:color="auto" w:fill="FFFFFF"/>
-            <w:tcMar>
-              <w:top w:w="0" w:type="dxa"/>
-              <w:left w:w="0" w:type="dxa"/>
-              <w:bottom w:w="0" w:type="dxa"/>
-              <w:right w:w="0" w:type="dxa"/>
-            </w:tcMar>
-            <w:vAlign w:val="center"/>
-          </w:tcPr>
-          <w:p>
-            <w:pPr>
-              <w:spacing w:before="40" w:after="40"/>
-              <w:ind w:left="100" w:right="100"/>
-              <w:jc w:val="right"/>
-            </w:pPr>
-            <w:r>
-              <w:rPr>
-                <w:rFonts w:ascii="Arial" w:eastAsia="Arial" w:hAnsi="Arial" w:cs="Arial"/>
-                <w:color w:val="111111"/>
-                <w:sz w:val="22"/>
-                <w:szCs w:val="22"/>
-              </w:rPr>
-              <w:t>0.0007</w:t>
+            <w:tcW w:w="2520" w:type="dxa"/>
+            <w:shd w:val="clear" w:color="auto" w:fill="FFFFFF"/>
+            <w:tcMar>
+              <w:top w:w="0" w:type="dxa"/>
+              <w:left w:w="0" w:type="dxa"/>
+              <w:bottom w:w="0" w:type="dxa"/>
+              <w:right w:w="0" w:type="dxa"/>
+            </w:tcMar>
+            <w:vAlign w:val="center"/>
+          </w:tcPr>
+          <w:p>
+            <w:pPr>
+              <w:spacing w:before="40" w:after="40"/>
+              <w:ind w:left="100" w:right="100"/>
+              <w:rPr>
+                <w:rFonts w:ascii="Arial" w:eastAsia="Arial" w:hAnsi="Arial" w:cs="Arial"/>
+                <w:color w:val="111111"/>
+                <w:sz w:val="22"/>
+                <w:szCs w:val="22"/>
+              </w:rPr>
+            </w:pPr>
+            <w:r>
+              <w:rPr>
+                <w:rFonts w:ascii="Arial" w:eastAsia="Arial" w:hAnsi="Arial" w:cs="Arial"/>
+                <w:color w:val="111111"/>
+                <w:sz w:val="22"/>
+                <w:szCs w:val="22"/>
+              </w:rPr>
+              <w:t>Population density (per km</w:t>
+            </w:r>
+            <w:r>
+              <w:rPr>
+                <w:rFonts w:ascii="Arial" w:eastAsia="Arial" w:hAnsi="Arial" w:cs="Arial"/>
+                <w:color w:val="111111"/>
+                <w:sz w:val="22"/>
+                <w:szCs w:val="22"/>
+                <w:vertAlign w:val="superscript"/>
+              </w:rPr>
+              <w:t>2</w:t>
+            </w:r>
+            <w:r>
+              <w:rPr>
+                <w:rFonts w:ascii="Arial" w:eastAsia="Arial" w:hAnsi="Arial" w:cs="Arial"/>
+                <w:color w:val="111111"/>
+                <w:sz w:val="22"/>
+                <w:szCs w:val="22"/>
+              </w:rPr>
+              <w:t>)</w:t>
             </w:r>
           </w:p>
         </w:tc>
@@ -3615,15 +3836,56 @@
               <w:spacing w:before="40" w:after="40"/>
               <w:ind w:left="100" w:right="100"/>
               <w:jc w:val="right"/>
-            </w:pPr>
-            <w:r>
-              <w:rPr>
-                <w:rFonts w:ascii="Arial" w:eastAsia="Arial" w:hAnsi="Arial" w:cs="Arial"/>
-                <w:color w:val="111111"/>
-                <w:sz w:val="22"/>
-                <w:szCs w:val="22"/>
-              </w:rPr>
-              <w:t>0.00011</w:t>
+              <w:rPr>
+                <w:rFonts w:ascii="Arial" w:eastAsia="Arial" w:hAnsi="Arial" w:cs="Arial"/>
+                <w:color w:val="111111"/>
+                <w:sz w:val="22"/>
+                <w:szCs w:val="22"/>
+              </w:rPr>
+            </w:pPr>
+            <w:r>
+              <w:rPr>
+                <w:rFonts w:ascii="Arial" w:eastAsia="Arial" w:hAnsi="Arial" w:cs="Arial"/>
+                <w:color w:val="111111"/>
+                <w:sz w:val="22"/>
+                <w:szCs w:val="22"/>
+              </w:rPr>
+              <w:t>0.0003</w:t>
+            </w:r>
+          </w:p>
+        </w:tc>
+        <w:tc>
+          <w:tcPr>
+            <w:tcW w:w="1440" w:type="dxa"/>
+            <w:shd w:val="clear" w:color="auto" w:fill="FFFFFF"/>
+            <w:tcMar>
+              <w:top w:w="0" w:type="dxa"/>
+              <w:left w:w="0" w:type="dxa"/>
+              <w:bottom w:w="0" w:type="dxa"/>
+              <w:right w:w="0" w:type="dxa"/>
+            </w:tcMar>
+            <w:vAlign w:val="center"/>
+          </w:tcPr>
+          <w:p>
+            <w:pPr>
+              <w:spacing w:before="40" w:after="40"/>
+              <w:ind w:left="100" w:right="100"/>
+              <w:jc w:val="right"/>
+              <w:rPr>
+                <w:rFonts w:ascii="Arial" w:eastAsia="Arial" w:hAnsi="Arial" w:cs="Arial"/>
+                <w:color w:val="111111"/>
+                <w:sz w:val="22"/>
+                <w:szCs w:val="22"/>
+              </w:rPr>
+            </w:pPr>
+            <w:r>
+              <w:rPr>
+                <w:rFonts w:ascii="Arial" w:eastAsia="Arial" w:hAnsi="Arial" w:cs="Arial"/>
+                <w:color w:val="111111"/>
+                <w:sz w:val="22"/>
+                <w:szCs w:val="22"/>
+              </w:rPr>
+              <w:t>0.00012</w:t>
             </w:r>
           </w:p>
         </w:tc>
@@ -3644,15 +3906,21 @@
               <w:spacing w:before="40" w:after="40"/>
               <w:ind w:left="100" w:right="100"/>
               <w:jc w:val="right"/>
-            </w:pPr>
-            <w:r>
-              <w:rPr>
-                <w:rFonts w:ascii="Arial" w:eastAsia="Arial" w:hAnsi="Arial" w:cs="Arial"/>
-                <w:color w:val="111111"/>
-                <w:sz w:val="22"/>
-                <w:szCs w:val="22"/>
-              </w:rPr>
-              <w:t>49.86</w:t>
+              <w:rPr>
+                <w:rFonts w:ascii="Arial" w:eastAsia="Arial" w:hAnsi="Arial" w:cs="Arial"/>
+                <w:color w:val="111111"/>
+                <w:sz w:val="22"/>
+                <w:szCs w:val="22"/>
+              </w:rPr>
+            </w:pPr>
+            <w:r>
+              <w:rPr>
+                <w:rFonts w:ascii="Arial" w:eastAsia="Arial" w:hAnsi="Arial" w:cs="Arial"/>
+                <w:color w:val="111111"/>
+                <w:sz w:val="22"/>
+                <w:szCs w:val="22"/>
+              </w:rPr>
+              <w:t>99.21</w:t>
             </w:r>
           </w:p>
         </w:tc>
@@ -3676,15 +3944,21 @@
               <w:spacing w:before="40" w:after="40"/>
               <w:ind w:left="100" w:right="100"/>
               <w:jc w:val="right"/>
-            </w:pPr>
-            <w:r>
-              <w:rPr>
-                <w:rFonts w:ascii="Arial" w:eastAsia="Arial" w:hAnsi="Arial" w:cs="Arial"/>
-                <w:color w:val="111111"/>
-                <w:sz w:val="22"/>
-                <w:szCs w:val="22"/>
-              </w:rPr>
-              <w:t>&lt; 0.0001</w:t>
+              <w:rPr>
+                <w:rFonts w:ascii="Arial" w:eastAsia="Arial" w:hAnsi="Arial" w:cs="Arial"/>
+                <w:color w:val="111111"/>
+                <w:sz w:val="22"/>
+                <w:szCs w:val="22"/>
+              </w:rPr>
+            </w:pPr>
+            <w:r>
+              <w:rPr>
+                <w:rFonts w:ascii="Arial" w:eastAsia="Arial" w:hAnsi="Arial" w:cs="Arial"/>
+                <w:color w:val="111111"/>
+                <w:sz w:val="22"/>
+                <w:szCs w:val="22"/>
+              </w:rPr>
+              <w:t>0.0069</w:t>
             </w:r>
           </w:p>
         </w:tc>
@@ -3708,24 +3982,21 @@
               <w:spacing w:before="40" w:after="40"/>
               <w:ind w:left="100" w:right="100"/>
               <w:jc w:val="right"/>
-            </w:pPr>
-            <w:r>
-              <w:rPr>
-                <w:rFonts w:ascii="Arial" w:eastAsia="Arial" w:hAnsi="Arial" w:cs="Arial"/>
-                <w:color w:val="111111"/>
-                <w:sz w:val="22"/>
-                <w:szCs w:val="22"/>
-              </w:rPr>
-              <w:t>1</w:t>
-            </w:r>
-            <w:r>
-              <w:rPr>
-                <w:rFonts w:ascii="Arial" w:eastAsia="Arial" w:hAnsi="Arial" w:cs="Arial"/>
-                <w:color w:val="111111"/>
-                <w:sz w:val="22"/>
-                <w:szCs w:val="22"/>
-              </w:rPr>
-              <w:t>00%</w:t>
+              <w:rPr>
+                <w:rFonts w:ascii="Arial" w:eastAsia="Arial" w:hAnsi="Arial" w:cs="Arial"/>
+                <w:color w:val="111111"/>
+                <w:sz w:val="22"/>
+                <w:szCs w:val="22"/>
+              </w:rPr>
+            </w:pPr>
+            <w:r>
+              <w:rPr>
+                <w:rFonts w:ascii="Arial" w:eastAsia="Arial" w:hAnsi="Arial" w:cs="Arial"/>
+                <w:color w:val="111111"/>
+                <w:sz w:val="22"/>
+                <w:szCs w:val="22"/>
+              </w:rPr>
+              <w:t>100%</w:t>
             </w:r>
           </w:p>
         </w:tc>
@@ -3746,15 +4017,21 @@
               <w:spacing w:before="40" w:after="40"/>
               <w:ind w:left="100" w:right="100"/>
               <w:jc w:val="right"/>
-            </w:pPr>
-            <w:r>
-              <w:rPr>
-                <w:rFonts w:ascii="Arial" w:eastAsia="Arial" w:hAnsi="Arial" w:cs="Arial"/>
-                <w:color w:val="111111"/>
-                <w:sz w:val="22"/>
-                <w:szCs w:val="22"/>
-              </w:rPr>
-              <w:t>1.40</w:t>
+              <w:rPr>
+                <w:rFonts w:ascii="Arial" w:eastAsia="Arial" w:hAnsi="Arial" w:cs="Arial"/>
+                <w:color w:val="111111"/>
+                <w:sz w:val="22"/>
+                <w:szCs w:val="22"/>
+              </w:rPr>
+            </w:pPr>
+            <w:r>
+              <w:rPr>
+                <w:rFonts w:ascii="Arial" w:eastAsia="Arial" w:hAnsi="Arial" w:cs="Arial"/>
+                <w:color w:val="111111"/>
+                <w:sz w:val="22"/>
+                <w:szCs w:val="22"/>
+              </w:rPr>
+              <w:t>1.11</w:t>
             </w:r>
           </w:p>
         </w:tc>
@@ -3767,9 +4044,9 @@
         </w:trPr>
         <w:tc>
           <w:tcPr>
-            <w:tcW w:w="2790" w:type="dxa"/>
+            <w:tcW w:w="2520" w:type="dxa"/>
             <w:tcBorders>
-              <w:bottom w:val="single" w:sz="16" w:space="0" w:color="000000"/>
+              <w:bottom w:val="single" w:sz="18" w:space="0" w:color="000000"/>
             </w:tcBorders>
             <w:shd w:val="clear" w:color="auto" w:fill="FFFFFF"/>
             <w:tcMar>
@@ -3792,7 +4069,130 @@
                 <w:sz w:val="22"/>
                 <w:szCs w:val="22"/>
               </w:rPr>
-              <w:t>Population density</w:t>
+              <w:t>log(</w:t>
+            </w:r>
+            <w:r>
+              <w:rPr>
+                <w:rFonts w:ascii="Arial" w:eastAsia="Arial" w:hAnsi="Arial" w:cs="Arial"/>
+                <w:color w:val="111111"/>
+                <w:sz w:val="22"/>
+                <w:szCs w:val="22"/>
+              </w:rPr>
+              <w:t>GDP per capita</w:t>
+            </w:r>
+            <w:r>
+              <w:rPr>
+                <w:rFonts w:ascii="Arial" w:eastAsia="Arial" w:hAnsi="Arial" w:cs="Arial"/>
+                <w:color w:val="111111"/>
+                <w:sz w:val="22"/>
+                <w:szCs w:val="22"/>
+              </w:rPr>
+              <w:t>)</w:t>
+            </w:r>
+          </w:p>
+        </w:tc>
+        <w:tc>
+          <w:tcPr>
+            <w:tcW w:w="1440" w:type="dxa"/>
+            <w:tcBorders>
+              <w:bottom w:val="single" w:sz="18" w:space="0" w:color="000000"/>
+            </w:tcBorders>
+            <w:shd w:val="clear" w:color="auto" w:fill="FFFFFF"/>
+            <w:tcMar>
+              <w:top w:w="0" w:type="dxa"/>
+              <w:left w:w="0" w:type="dxa"/>
+              <w:bottom w:w="0" w:type="dxa"/>
+              <w:right w:w="0" w:type="dxa"/>
+            </w:tcMar>
+            <w:vAlign w:val="center"/>
+          </w:tcPr>
+          <w:p>
+            <w:pPr>
+              <w:spacing w:before="40" w:after="40"/>
+              <w:ind w:left="100" w:right="100"/>
+              <w:jc w:val="right"/>
+            </w:pPr>
+            <w:r>
+              <w:rPr>
+                <w:rFonts w:ascii="Arial" w:eastAsia="Arial" w:hAnsi="Arial" w:cs="Arial"/>
+                <w:color w:val="111111"/>
+                <w:sz w:val="22"/>
+                <w:szCs w:val="22"/>
+              </w:rPr>
+              <w:t>1.2622</w:t>
+            </w:r>
+          </w:p>
+        </w:tc>
+        <w:tc>
+          <w:tcPr>
+            <w:tcW w:w="1440" w:type="dxa"/>
+            <w:tcBorders>
+              <w:bottom w:val="single" w:sz="18" w:space="0" w:color="000000"/>
+            </w:tcBorders>
+            <w:shd w:val="clear" w:color="auto" w:fill="FFFFFF"/>
+            <w:tcMar>
+              <w:top w:w="0" w:type="dxa"/>
+              <w:left w:w="0" w:type="dxa"/>
+              <w:bottom w:w="0" w:type="dxa"/>
+              <w:right w:w="0" w:type="dxa"/>
+            </w:tcMar>
+            <w:vAlign w:val="center"/>
+          </w:tcPr>
+          <w:p>
+            <w:pPr>
+              <w:spacing w:before="40" w:after="40"/>
+              <w:ind w:left="100" w:right="100"/>
+              <w:jc w:val="right"/>
+            </w:pPr>
+            <w:r>
+              <w:rPr>
+                <w:rFonts w:ascii="Arial" w:eastAsia="Arial" w:hAnsi="Arial" w:cs="Arial"/>
+                <w:color w:val="111111"/>
+                <w:sz w:val="22"/>
+                <w:szCs w:val="22"/>
+              </w:rPr>
+              <w:t>0.</w:t>
+            </w:r>
+            <w:r>
+              <w:rPr>
+                <w:rFonts w:ascii="Arial" w:eastAsia="Arial" w:hAnsi="Arial" w:cs="Arial"/>
+                <w:color w:val="111111"/>
+                <w:sz w:val="22"/>
+                <w:szCs w:val="22"/>
+              </w:rPr>
+              <w:t>25856</w:t>
+            </w:r>
+          </w:p>
+        </w:tc>
+        <w:tc>
+          <w:tcPr>
+            <w:tcW w:w="1080" w:type="dxa"/>
+            <w:tcBorders>
+              <w:bottom w:val="single" w:sz="18" w:space="0" w:color="000000"/>
+            </w:tcBorders>
+            <w:shd w:val="clear" w:color="auto" w:fill="FFFFFF"/>
+            <w:tcMar>
+              <w:top w:w="0" w:type="dxa"/>
+              <w:left w:w="0" w:type="dxa"/>
+              <w:bottom w:w="0" w:type="dxa"/>
+              <w:right w:w="0" w:type="dxa"/>
+            </w:tcMar>
+            <w:vAlign w:val="center"/>
+          </w:tcPr>
+          <w:p>
+            <w:pPr>
+              <w:spacing w:before="40" w:after="40"/>
+              <w:ind w:left="100" w:right="100"/>
+              <w:jc w:val="right"/>
+            </w:pPr>
+            <w:r>
+              <w:rPr>
+                <w:rFonts w:ascii="Arial" w:eastAsia="Arial" w:hAnsi="Arial" w:cs="Arial"/>
+                <w:color w:val="111111"/>
+                <w:sz w:val="22"/>
+                <w:szCs w:val="22"/>
+              </w:rPr>
+              <w:t>75.83</w:t>
             </w:r>
           </w:p>
         </w:tc>
@@ -3800,103 +4200,7 @@
           <w:tcPr>
             <w:tcW w:w="1170" w:type="dxa"/>
             <w:tcBorders>
-              <w:bottom w:val="single" w:sz="16" w:space="0" w:color="000000"/>
-            </w:tcBorders>
-            <w:shd w:val="clear" w:color="auto" w:fill="FFFFFF"/>
-            <w:tcMar>
-              <w:top w:w="0" w:type="dxa"/>
-              <w:left w:w="0" w:type="dxa"/>
-              <w:bottom w:w="0" w:type="dxa"/>
-              <w:right w:w="0" w:type="dxa"/>
-            </w:tcMar>
-            <w:vAlign w:val="center"/>
-          </w:tcPr>
-          <w:p>
-            <w:pPr>
-              <w:spacing w:before="40" w:after="40"/>
-              <w:ind w:left="100" w:right="100"/>
-              <w:jc w:val="right"/>
-            </w:pPr>
-            <w:r>
-              <w:rPr>
-                <w:rFonts w:ascii="Arial" w:eastAsia="Arial" w:hAnsi="Arial" w:cs="Arial"/>
-                <w:color w:val="111111"/>
-                <w:sz w:val="22"/>
-                <w:szCs w:val="22"/>
-              </w:rPr>
-              <w:t>0.0003</w:t>
-            </w:r>
-          </w:p>
-        </w:tc>
-        <w:tc>
-          <w:tcPr>
-            <w:tcW w:w="1440" w:type="dxa"/>
-            <w:tcBorders>
-              <w:bottom w:val="single" w:sz="16" w:space="0" w:color="000000"/>
-            </w:tcBorders>
-            <w:shd w:val="clear" w:color="auto" w:fill="FFFFFF"/>
-            <w:tcMar>
-              <w:top w:w="0" w:type="dxa"/>
-              <w:left w:w="0" w:type="dxa"/>
-              <w:bottom w:w="0" w:type="dxa"/>
-              <w:right w:w="0" w:type="dxa"/>
-            </w:tcMar>
-            <w:vAlign w:val="center"/>
-          </w:tcPr>
-          <w:p>
-            <w:pPr>
-              <w:spacing w:before="40" w:after="40"/>
-              <w:ind w:left="100" w:right="100"/>
-              <w:jc w:val="right"/>
-            </w:pPr>
-            <w:r>
-              <w:rPr>
-                <w:rFonts w:ascii="Arial" w:eastAsia="Arial" w:hAnsi="Arial" w:cs="Arial"/>
-                <w:color w:val="111111"/>
-                <w:sz w:val="22"/>
-                <w:szCs w:val="22"/>
-              </w:rPr>
-              <w:t>0.00010</w:t>
-            </w:r>
-          </w:p>
-        </w:tc>
-        <w:tc>
-          <w:tcPr>
-            <w:tcW w:w="1080" w:type="dxa"/>
-            <w:tcBorders>
-              <w:bottom w:val="single" w:sz="16" w:space="0" w:color="000000"/>
-            </w:tcBorders>
-            <w:shd w:val="clear" w:color="auto" w:fill="FFFFFF"/>
-            <w:tcMar>
-              <w:top w:w="0" w:type="dxa"/>
-              <w:left w:w="0" w:type="dxa"/>
-              <w:bottom w:w="0" w:type="dxa"/>
-              <w:right w:w="0" w:type="dxa"/>
-            </w:tcMar>
-            <w:vAlign w:val="center"/>
-          </w:tcPr>
-          <w:p>
-            <w:pPr>
-              <w:spacing w:before="40" w:after="40"/>
-              <w:ind w:left="100" w:right="100"/>
-              <w:jc w:val="right"/>
-            </w:pPr>
-            <w:r>
-              <w:rPr>
-                <w:rFonts w:ascii="Arial" w:eastAsia="Arial" w:hAnsi="Arial" w:cs="Arial"/>
-                <w:color w:val="111111"/>
-                <w:sz w:val="22"/>
-                <w:szCs w:val="22"/>
-              </w:rPr>
-              <w:t>56.92</w:t>
-            </w:r>
-          </w:p>
-        </w:tc>
-        <w:tc>
-          <w:tcPr>
-            <w:tcW w:w="1170" w:type="dxa"/>
-            <w:tcBorders>
-              <w:bottom w:val="single" w:sz="16" w:space="0" w:color="000000"/>
+              <w:bottom w:val="single" w:sz="18" w:space="0" w:color="000000"/>
               <w:right w:val="single" w:sz="8" w:space="0" w:color="000000"/>
             </w:tcBorders>
             <w:shd w:val="clear" w:color="auto" w:fill="FFFFFF"/>
@@ -3921,7 +4225,7 @@
                 <w:sz w:val="22"/>
                 <w:szCs w:val="22"/>
               </w:rPr>
-              <w:t>0.0013</w:t>
+              <w:t>&lt; 0.0001</w:t>
             </w:r>
           </w:p>
         </w:tc>
@@ -3930,7 +4234,7 @@
             <w:tcW w:w="1530" w:type="dxa"/>
             <w:tcBorders>
               <w:left w:val="single" w:sz="8" w:space="0" w:color="000000"/>
-              <w:bottom w:val="single" w:sz="16" w:space="0" w:color="000000"/>
+              <w:bottom w:val="single" w:sz="18" w:space="0" w:color="auto"/>
             </w:tcBorders>
             <w:shd w:val="clear" w:color="auto" w:fill="FFFFFF"/>
             <w:tcMar>
@@ -3971,7 +4275,7 @@
           <w:tcPr>
             <w:tcW w:w="990" w:type="dxa"/>
             <w:tcBorders>
-              <w:bottom w:val="single" w:sz="16" w:space="0" w:color="000000"/>
+              <w:bottom w:val="single" w:sz="18" w:space="0" w:color="auto"/>
             </w:tcBorders>
             <w:shd w:val="clear" w:color="auto" w:fill="FFFFFF"/>
             <w:tcMar>
@@ -3995,7 +4299,7 @@
                 <w:sz w:val="22"/>
                 <w:szCs w:val="22"/>
               </w:rPr>
-              <w:t>1.05</w:t>
+              <w:t>3.68</w:t>
             </w:r>
           </w:p>
         </w:tc>
@@ -4023,6 +4327,986 @@
           <w:bCs/>
         </w:rPr>
       </w:pPr>
+    </w:p>
+    <w:p>
+      <w:pPr>
+        <w:rPr>
+          <w:b/>
+          <w:bCs/>
+        </w:rPr>
+      </w:pPr>
+    </w:p>
+    <w:p>
+      <w:pPr>
+        <w:rPr>
+          <w:b/>
+          <w:bCs/>
+        </w:rPr>
+      </w:pPr>
+    </w:p>
+    <w:tbl>
+      <w:tblPr>
+        <w:tblStyle w:val="Table"/>
+        <w:tblW w:w="9000" w:type="dxa"/>
+        <w:jc w:val="center"/>
+        <w:tblLayout w:type="fixed"/>
+        <w:tblLook w:val="0420" w:firstRow="1" w:lastRow="0" w:firstColumn="0" w:lastColumn="0" w:noHBand="0" w:noVBand="1"/>
+      </w:tblPr>
+      <w:tblGrid>
+        <w:gridCol w:w="2790"/>
+        <w:gridCol w:w="1170"/>
+        <w:gridCol w:w="1440"/>
+        <w:gridCol w:w="1080"/>
+        <w:gridCol w:w="1080"/>
+        <w:gridCol w:w="1440"/>
+      </w:tblGrid>
+      <w:tr>
+        <w:trPr>
+          <w:cantSplit/>
+          <w:trHeight w:val="360"/>
+          <w:tblHeader/>
+          <w:jc w:val="center"/>
+        </w:trPr>
+        <w:tc>
+          <w:tcPr>
+            <w:tcW w:w="2790" w:type="dxa"/>
+            <w:tcBorders>
+              <w:top w:val="single" w:sz="16" w:space="0" w:color="000000"/>
+              <w:bottom w:val="single" w:sz="16" w:space="0" w:color="000000"/>
+            </w:tcBorders>
+            <w:shd w:val="clear" w:color="auto" w:fill="FFFFFF"/>
+            <w:tcMar>
+              <w:top w:w="0" w:type="dxa"/>
+              <w:left w:w="0" w:type="dxa"/>
+              <w:bottom w:w="0" w:type="dxa"/>
+              <w:right w:w="0" w:type="dxa"/>
+            </w:tcMar>
+            <w:vAlign w:val="center"/>
+          </w:tcPr>
+          <w:p>
+            <w:pPr>
+              <w:spacing w:before="40" w:after="40"/>
+              <w:ind w:left="100" w:right="100"/>
+            </w:pPr>
+            <w:r>
+              <w:rPr>
+                <w:rFonts w:ascii="Arial" w:eastAsia="Arial" w:hAnsi="Arial" w:cs="Arial"/>
+                <w:color w:val="111111"/>
+                <w:sz w:val="22"/>
+                <w:szCs w:val="22"/>
+              </w:rPr>
+              <w:t>Source of Variation</w:t>
+            </w:r>
+          </w:p>
+        </w:tc>
+        <w:tc>
+          <w:tcPr>
+            <w:tcW w:w="1170" w:type="dxa"/>
+            <w:tcBorders>
+              <w:top w:val="single" w:sz="16" w:space="0" w:color="000000"/>
+              <w:bottom w:val="single" w:sz="16" w:space="0" w:color="000000"/>
+            </w:tcBorders>
+            <w:shd w:val="clear" w:color="auto" w:fill="FFFFFF"/>
+            <w:tcMar>
+              <w:top w:w="0" w:type="dxa"/>
+              <w:left w:w="0" w:type="dxa"/>
+              <w:bottom w:w="0" w:type="dxa"/>
+              <w:right w:w="0" w:type="dxa"/>
+            </w:tcMar>
+            <w:vAlign w:val="center"/>
+          </w:tcPr>
+          <w:p>
+            <w:pPr>
+              <w:spacing w:before="40" w:after="40"/>
+              <w:ind w:left="100" w:right="100"/>
+              <w:jc w:val="right"/>
+            </w:pPr>
+            <w:r>
+              <w:rPr>
+                <w:rFonts w:ascii="Arial" w:eastAsia="Arial" w:hAnsi="Arial" w:cs="Arial"/>
+                <w:color w:val="111111"/>
+                <w:sz w:val="22"/>
+                <w:szCs w:val="22"/>
+              </w:rPr>
+              <w:t>Sum of Squares</w:t>
+            </w:r>
+          </w:p>
+        </w:tc>
+        <w:tc>
+          <w:tcPr>
+            <w:tcW w:w="1440" w:type="dxa"/>
+            <w:tcBorders>
+              <w:top w:val="single" w:sz="16" w:space="0" w:color="000000"/>
+              <w:bottom w:val="single" w:sz="16" w:space="0" w:color="000000"/>
+            </w:tcBorders>
+            <w:shd w:val="clear" w:color="auto" w:fill="FFFFFF"/>
+            <w:tcMar>
+              <w:top w:w="0" w:type="dxa"/>
+              <w:left w:w="0" w:type="dxa"/>
+              <w:bottom w:w="0" w:type="dxa"/>
+              <w:right w:w="0" w:type="dxa"/>
+            </w:tcMar>
+            <w:vAlign w:val="center"/>
+          </w:tcPr>
+          <w:p>
+            <w:pPr>
+              <w:spacing w:before="40" w:after="40"/>
+              <w:ind w:left="100" w:right="100"/>
+              <w:jc w:val="right"/>
+            </w:pPr>
+            <w:r>
+              <w:rPr>
+                <w:rFonts w:ascii="Arial" w:eastAsia="Arial" w:hAnsi="Arial" w:cs="Arial"/>
+                <w:color w:val="111111"/>
+                <w:sz w:val="22"/>
+                <w:szCs w:val="22"/>
+              </w:rPr>
+              <w:t>df</w:t>
+            </w:r>
+          </w:p>
+        </w:tc>
+        <w:tc>
+          <w:tcPr>
+            <w:tcW w:w="1080" w:type="dxa"/>
+            <w:tcBorders>
+              <w:top w:val="single" w:sz="16" w:space="0" w:color="000000"/>
+              <w:bottom w:val="single" w:sz="16" w:space="0" w:color="000000"/>
+            </w:tcBorders>
+            <w:shd w:val="clear" w:color="auto" w:fill="FFFFFF"/>
+            <w:tcMar>
+              <w:top w:w="0" w:type="dxa"/>
+              <w:left w:w="0" w:type="dxa"/>
+              <w:bottom w:w="0" w:type="dxa"/>
+              <w:right w:w="0" w:type="dxa"/>
+            </w:tcMar>
+            <w:vAlign w:val="center"/>
+          </w:tcPr>
+          <w:p>
+            <w:pPr>
+              <w:spacing w:before="40" w:after="40"/>
+              <w:ind w:left="100" w:right="100"/>
+              <w:jc w:val="right"/>
+            </w:pPr>
+            <w:r>
+              <w:rPr>
+                <w:rFonts w:ascii="Arial" w:eastAsia="Arial" w:hAnsi="Arial" w:cs="Arial"/>
+                <w:color w:val="111111"/>
+                <w:sz w:val="22"/>
+                <w:szCs w:val="22"/>
+              </w:rPr>
+              <w:t>Mean Squares</w:t>
+            </w:r>
+          </w:p>
+        </w:tc>
+        <w:tc>
+          <w:tcPr>
+            <w:tcW w:w="1080" w:type="dxa"/>
+            <w:tcBorders>
+              <w:top w:val="single" w:sz="18" w:space="0" w:color="000000"/>
+              <w:bottom w:val="single" w:sz="16" w:space="0" w:color="000000"/>
+            </w:tcBorders>
+            <w:shd w:val="clear" w:color="auto" w:fill="FFFFFF"/>
+            <w:tcMar>
+              <w:top w:w="0" w:type="dxa"/>
+              <w:left w:w="0" w:type="dxa"/>
+              <w:bottom w:w="0" w:type="dxa"/>
+              <w:right w:w="0" w:type="dxa"/>
+            </w:tcMar>
+            <w:vAlign w:val="center"/>
+          </w:tcPr>
+          <w:p>
+            <w:pPr>
+              <w:spacing w:before="40" w:after="40"/>
+              <w:ind w:left="100" w:right="100"/>
+              <w:jc w:val="right"/>
+            </w:pPr>
+            <w:r>
+              <w:rPr>
+                <w:rFonts w:ascii="Arial" w:eastAsia="Arial" w:hAnsi="Arial" w:cs="Arial"/>
+                <w:color w:val="111111"/>
+                <w:sz w:val="22"/>
+                <w:szCs w:val="22"/>
+              </w:rPr>
+              <w:t>F</w:t>
+            </w:r>
+          </w:p>
+        </w:tc>
+        <w:tc>
+          <w:tcPr>
+            <w:tcW w:w="1440" w:type="dxa"/>
+            <w:tcBorders>
+              <w:top w:val="single" w:sz="18" w:space="0" w:color="000000"/>
+              <w:bottom w:val="single" w:sz="16" w:space="0" w:color="000000"/>
+            </w:tcBorders>
+            <w:shd w:val="clear" w:color="auto" w:fill="FFFFFF"/>
+            <w:vAlign w:val="center"/>
+          </w:tcPr>
+          <w:p>
+            <w:pPr>
+              <w:spacing w:before="40" w:after="40"/>
+              <w:ind w:left="100" w:right="100"/>
+              <w:jc w:val="right"/>
+              <w:rPr>
+                <w:rFonts w:ascii="Arial" w:eastAsia="Arial" w:hAnsi="Arial" w:cs="Arial"/>
+                <w:color w:val="111111"/>
+                <w:sz w:val="22"/>
+                <w:szCs w:val="22"/>
+              </w:rPr>
+            </w:pPr>
+            <w:r>
+              <w:rPr>
+                <w:rFonts w:ascii="Arial" w:eastAsia="Arial" w:hAnsi="Arial" w:cs="Arial"/>
+                <w:color w:val="111111"/>
+                <w:sz w:val="22"/>
+                <w:szCs w:val="22"/>
+              </w:rPr>
+              <w:t>p-value</w:t>
+            </w:r>
+          </w:p>
+        </w:tc>
+      </w:tr>
+      <w:tr>
+        <w:trPr>
+          <w:cantSplit/>
+          <w:trHeight w:val="360"/>
+          <w:jc w:val="center"/>
+        </w:trPr>
+        <w:tc>
+          <w:tcPr>
+            <w:tcW w:w="2790" w:type="dxa"/>
+            <w:shd w:val="clear" w:color="auto" w:fill="FFFFFF"/>
+            <w:tcMar>
+              <w:top w:w="0" w:type="dxa"/>
+              <w:left w:w="0" w:type="dxa"/>
+              <w:bottom w:w="0" w:type="dxa"/>
+              <w:right w:w="0" w:type="dxa"/>
+            </w:tcMar>
+            <w:vAlign w:val="center"/>
+          </w:tcPr>
+          <w:p>
+            <w:pPr>
+              <w:spacing w:before="40" w:after="40"/>
+              <w:ind w:left="100" w:right="100"/>
+            </w:pPr>
+            <w:r>
+              <w:rPr>
+                <w:rFonts w:ascii="Arial" w:eastAsia="Arial" w:hAnsi="Arial" w:cs="Arial"/>
+                <w:color w:val="111111"/>
+                <w:sz w:val="22"/>
+                <w:szCs w:val="22"/>
+              </w:rPr>
+              <w:t>Log(GDP per capita)</w:t>
+            </w:r>
+          </w:p>
+        </w:tc>
+        <w:tc>
+          <w:tcPr>
+            <w:tcW w:w="1170" w:type="dxa"/>
+            <w:shd w:val="clear" w:color="auto" w:fill="FFFFFF"/>
+            <w:tcMar>
+              <w:top w:w="0" w:type="dxa"/>
+              <w:left w:w="0" w:type="dxa"/>
+              <w:bottom w:w="0" w:type="dxa"/>
+              <w:right w:w="0" w:type="dxa"/>
+            </w:tcMar>
+            <w:vAlign w:val="center"/>
+          </w:tcPr>
+          <w:p>
+            <w:pPr>
+              <w:spacing w:before="40" w:after="40"/>
+              <w:ind w:left="100" w:right="100"/>
+              <w:jc w:val="right"/>
+            </w:pPr>
+            <w:r>
+              <w:rPr>
+                <w:rFonts w:ascii="Arial" w:eastAsia="Arial" w:hAnsi="Arial" w:cs="Arial"/>
+                <w:color w:val="111111"/>
+                <w:sz w:val="22"/>
+                <w:szCs w:val="22"/>
+              </w:rPr>
+              <w:t>7682</w:t>
+            </w:r>
+          </w:p>
+        </w:tc>
+        <w:tc>
+          <w:tcPr>
+            <w:tcW w:w="1440" w:type="dxa"/>
+            <w:shd w:val="clear" w:color="auto" w:fill="FFFFFF"/>
+            <w:tcMar>
+              <w:top w:w="0" w:type="dxa"/>
+              <w:left w:w="0" w:type="dxa"/>
+              <w:bottom w:w="0" w:type="dxa"/>
+              <w:right w:w="0" w:type="dxa"/>
+            </w:tcMar>
+            <w:vAlign w:val="center"/>
+          </w:tcPr>
+          <w:p>
+            <w:pPr>
+              <w:spacing w:before="40" w:after="40"/>
+              <w:ind w:left="100" w:right="100"/>
+              <w:jc w:val="right"/>
+            </w:pPr>
+            <w:r>
+              <w:rPr>
+                <w:rFonts w:ascii="Arial" w:eastAsia="Arial" w:hAnsi="Arial" w:cs="Arial"/>
+                <w:color w:val="111111"/>
+                <w:sz w:val="22"/>
+                <w:szCs w:val="22"/>
+              </w:rPr>
+              <w:t>1</w:t>
+            </w:r>
+          </w:p>
+        </w:tc>
+        <w:tc>
+          <w:tcPr>
+            <w:tcW w:w="1080" w:type="dxa"/>
+            <w:shd w:val="clear" w:color="auto" w:fill="FFFFFF"/>
+            <w:tcMar>
+              <w:top w:w="0" w:type="dxa"/>
+              <w:left w:w="0" w:type="dxa"/>
+              <w:bottom w:w="0" w:type="dxa"/>
+              <w:right w:w="0" w:type="dxa"/>
+            </w:tcMar>
+            <w:vAlign w:val="center"/>
+          </w:tcPr>
+          <w:p>
+            <w:pPr>
+              <w:spacing w:before="40" w:after="40"/>
+              <w:ind w:left="100" w:right="100"/>
+              <w:jc w:val="right"/>
+            </w:pPr>
+            <w:r>
+              <w:rPr>
+                <w:rFonts w:ascii="Arial" w:eastAsia="Arial" w:hAnsi="Arial" w:cs="Arial"/>
+                <w:color w:val="111111"/>
+                <w:sz w:val="22"/>
+                <w:szCs w:val="22"/>
+              </w:rPr>
+              <w:t>7682</w:t>
+            </w:r>
+          </w:p>
+        </w:tc>
+        <w:tc>
+          <w:tcPr>
+            <w:tcW w:w="1080" w:type="dxa"/>
+            <w:shd w:val="clear" w:color="auto" w:fill="FFFFFF"/>
+            <w:tcMar>
+              <w:top w:w="0" w:type="dxa"/>
+              <w:left w:w="0" w:type="dxa"/>
+              <w:bottom w:w="0" w:type="dxa"/>
+              <w:right w:w="0" w:type="dxa"/>
+            </w:tcMar>
+            <w:vAlign w:val="center"/>
+          </w:tcPr>
+          <w:p>
+            <w:pPr>
+              <w:spacing w:before="40" w:after="40"/>
+              <w:ind w:left="100" w:right="100"/>
+              <w:jc w:val="right"/>
+            </w:pPr>
+            <w:r>
+              <w:rPr>
+                <w:rFonts w:ascii="Arial" w:eastAsia="Arial" w:hAnsi="Arial" w:cs="Arial"/>
+                <w:color w:val="111111"/>
+                <w:sz w:val="22"/>
+                <w:szCs w:val="22"/>
+              </w:rPr>
+              <w:t>581.82</w:t>
+            </w:r>
+          </w:p>
+        </w:tc>
+        <w:tc>
+          <w:tcPr>
+            <w:tcW w:w="1440" w:type="dxa"/>
+            <w:shd w:val="clear" w:color="auto" w:fill="FFFFFF"/>
+            <w:vAlign w:val="center"/>
+          </w:tcPr>
+          <w:p>
+            <w:pPr>
+              <w:spacing w:before="40" w:after="40"/>
+              <w:ind w:left="100" w:right="100"/>
+              <w:jc w:val="right"/>
+              <w:rPr>
+                <w:rFonts w:ascii="Arial" w:eastAsia="Arial" w:hAnsi="Arial" w:cs="Arial"/>
+                <w:color w:val="111111"/>
+                <w:sz w:val="22"/>
+                <w:szCs w:val="22"/>
+              </w:rPr>
+            </w:pPr>
+            <w:r>
+              <w:rPr>
+                <w:rFonts w:ascii="Arial" w:eastAsia="Arial" w:hAnsi="Arial" w:cs="Arial"/>
+                <w:color w:val="111111"/>
+                <w:sz w:val="22"/>
+                <w:szCs w:val="22"/>
+              </w:rPr>
+              <w:t>&lt; 0.0001</w:t>
+            </w:r>
+          </w:p>
+        </w:tc>
+      </w:tr>
+      <w:tr>
+        <w:trPr>
+          <w:cantSplit/>
+          <w:trHeight w:val="360"/>
+          <w:jc w:val="center"/>
+        </w:trPr>
+        <w:tc>
+          <w:tcPr>
+            <w:tcW w:w="2790" w:type="dxa"/>
+            <w:shd w:val="clear" w:color="auto" w:fill="FFFFFF"/>
+            <w:tcMar>
+              <w:top w:w="0" w:type="dxa"/>
+              <w:left w:w="0" w:type="dxa"/>
+              <w:bottom w:w="0" w:type="dxa"/>
+              <w:right w:w="0" w:type="dxa"/>
+            </w:tcMar>
+            <w:vAlign w:val="center"/>
+          </w:tcPr>
+          <w:p>
+            <w:pPr>
+              <w:spacing w:before="40" w:after="40"/>
+              <w:ind w:left="100" w:right="100"/>
+            </w:pPr>
+            <w:r>
+              <w:rPr>
+                <w:rFonts w:ascii="Arial" w:eastAsia="Arial" w:hAnsi="Arial" w:cs="Arial"/>
+                <w:color w:val="111111"/>
+                <w:sz w:val="22"/>
+                <w:szCs w:val="22"/>
+              </w:rPr>
+              <w:t>Continent</w:t>
+            </w:r>
+          </w:p>
+        </w:tc>
+        <w:tc>
+          <w:tcPr>
+            <w:tcW w:w="1170" w:type="dxa"/>
+            <w:shd w:val="clear" w:color="auto" w:fill="FFFFFF"/>
+            <w:tcMar>
+              <w:top w:w="0" w:type="dxa"/>
+              <w:left w:w="0" w:type="dxa"/>
+              <w:bottom w:w="0" w:type="dxa"/>
+              <w:right w:w="0" w:type="dxa"/>
+            </w:tcMar>
+            <w:vAlign w:val="center"/>
+          </w:tcPr>
+          <w:p>
+            <w:pPr>
+              <w:spacing w:before="40" w:after="40"/>
+              <w:ind w:left="100" w:right="100"/>
+              <w:jc w:val="right"/>
+            </w:pPr>
+            <w:r>
+              <w:rPr>
+                <w:rFonts w:ascii="Arial" w:eastAsia="Arial" w:hAnsi="Arial" w:cs="Arial"/>
+                <w:color w:val="111111"/>
+                <w:sz w:val="22"/>
+                <w:szCs w:val="22"/>
+              </w:rPr>
+              <w:t>1190</w:t>
+            </w:r>
+          </w:p>
+        </w:tc>
+        <w:tc>
+          <w:tcPr>
+            <w:tcW w:w="1440" w:type="dxa"/>
+            <w:shd w:val="clear" w:color="auto" w:fill="FFFFFF"/>
+            <w:tcMar>
+              <w:top w:w="0" w:type="dxa"/>
+              <w:left w:w="0" w:type="dxa"/>
+              <w:bottom w:w="0" w:type="dxa"/>
+              <w:right w:w="0" w:type="dxa"/>
+            </w:tcMar>
+            <w:vAlign w:val="center"/>
+          </w:tcPr>
+          <w:p>
+            <w:pPr>
+              <w:spacing w:before="40" w:after="40"/>
+              <w:ind w:left="100" w:right="100"/>
+              <w:jc w:val="right"/>
+            </w:pPr>
+            <w:r>
+              <w:rPr>
+                <w:rFonts w:ascii="Arial" w:eastAsia="Arial" w:hAnsi="Arial" w:cs="Arial"/>
+                <w:color w:val="111111"/>
+                <w:sz w:val="22"/>
+                <w:szCs w:val="22"/>
+              </w:rPr>
+              <w:t>5</w:t>
+            </w:r>
+          </w:p>
+        </w:tc>
+        <w:tc>
+          <w:tcPr>
+            <w:tcW w:w="1080" w:type="dxa"/>
+            <w:shd w:val="clear" w:color="auto" w:fill="FFFFFF"/>
+            <w:tcMar>
+              <w:top w:w="0" w:type="dxa"/>
+              <w:left w:w="0" w:type="dxa"/>
+              <w:bottom w:w="0" w:type="dxa"/>
+              <w:right w:w="0" w:type="dxa"/>
+            </w:tcMar>
+            <w:vAlign w:val="center"/>
+          </w:tcPr>
+          <w:p>
+            <w:pPr>
+              <w:spacing w:before="40" w:after="40"/>
+              <w:ind w:left="100" w:right="100"/>
+              <w:jc w:val="right"/>
+            </w:pPr>
+            <w:r>
+              <w:rPr>
+                <w:rFonts w:ascii="Arial" w:eastAsia="Arial" w:hAnsi="Arial" w:cs="Arial"/>
+                <w:color w:val="111111"/>
+                <w:sz w:val="22"/>
+                <w:szCs w:val="22"/>
+              </w:rPr>
+              <w:t>23</w:t>
+            </w:r>
+            <w:r>
+              <w:rPr>
+                <w:rFonts w:ascii="Arial" w:eastAsia="Arial" w:hAnsi="Arial" w:cs="Arial"/>
+                <w:color w:val="111111"/>
+                <w:sz w:val="22"/>
+                <w:szCs w:val="22"/>
+              </w:rPr>
+              <w:t>8</w:t>
+            </w:r>
+          </w:p>
+        </w:tc>
+        <w:tc>
+          <w:tcPr>
+            <w:tcW w:w="1080" w:type="dxa"/>
+            <w:shd w:val="clear" w:color="auto" w:fill="FFFFFF"/>
+            <w:tcMar>
+              <w:top w:w="0" w:type="dxa"/>
+              <w:left w:w="0" w:type="dxa"/>
+              <w:bottom w:w="0" w:type="dxa"/>
+              <w:right w:w="0" w:type="dxa"/>
+            </w:tcMar>
+            <w:vAlign w:val="center"/>
+          </w:tcPr>
+          <w:p>
+            <w:pPr>
+              <w:spacing w:before="40" w:after="40"/>
+              <w:ind w:left="100" w:right="100"/>
+              <w:jc w:val="right"/>
+            </w:pPr>
+            <w:r>
+              <w:rPr>
+                <w:rFonts w:ascii="Arial" w:eastAsia="Arial" w:hAnsi="Arial" w:cs="Arial"/>
+                <w:color w:val="111111"/>
+                <w:sz w:val="22"/>
+                <w:szCs w:val="22"/>
+              </w:rPr>
+              <w:t>18.03</w:t>
+            </w:r>
+          </w:p>
+        </w:tc>
+        <w:tc>
+          <w:tcPr>
+            <w:tcW w:w="1440" w:type="dxa"/>
+            <w:shd w:val="clear" w:color="auto" w:fill="FFFFFF"/>
+            <w:vAlign w:val="center"/>
+          </w:tcPr>
+          <w:p>
+            <w:pPr>
+              <w:spacing w:before="40" w:after="40"/>
+              <w:ind w:left="100" w:right="100"/>
+              <w:jc w:val="right"/>
+              <w:rPr>
+                <w:rFonts w:ascii="Arial" w:eastAsia="Arial" w:hAnsi="Arial" w:cs="Arial"/>
+                <w:color w:val="111111"/>
+                <w:sz w:val="22"/>
+                <w:szCs w:val="22"/>
+              </w:rPr>
+            </w:pPr>
+            <w:r>
+              <w:rPr>
+                <w:rFonts w:ascii="Arial" w:eastAsia="Arial" w:hAnsi="Arial" w:cs="Arial"/>
+                <w:color w:val="111111"/>
+                <w:sz w:val="22"/>
+                <w:szCs w:val="22"/>
+              </w:rPr>
+              <w:t>&lt; 0.0001</w:t>
+            </w:r>
+          </w:p>
+        </w:tc>
+      </w:tr>
+      <w:tr>
+        <w:trPr>
+          <w:cantSplit/>
+          <w:trHeight w:val="360"/>
+          <w:jc w:val="center"/>
+        </w:trPr>
+        <w:tc>
+          <w:tcPr>
+            <w:tcW w:w="2790" w:type="dxa"/>
+            <w:tcBorders>
+              <w:bottom w:val="single" w:sz="18" w:space="0" w:color="000000"/>
+            </w:tcBorders>
+            <w:shd w:val="clear" w:color="auto" w:fill="FFFFFF"/>
+            <w:tcMar>
+              <w:top w:w="0" w:type="dxa"/>
+              <w:left w:w="0" w:type="dxa"/>
+              <w:bottom w:w="0" w:type="dxa"/>
+              <w:right w:w="0" w:type="dxa"/>
+            </w:tcMar>
+            <w:vAlign w:val="center"/>
+          </w:tcPr>
+          <w:p>
+            <w:pPr>
+              <w:spacing w:before="40" w:after="40"/>
+              <w:ind w:left="100" w:right="100"/>
+            </w:pPr>
+            <w:r>
+              <w:rPr>
+                <w:rFonts w:ascii="Arial" w:eastAsia="Arial" w:hAnsi="Arial" w:cs="Arial"/>
+                <w:color w:val="111111"/>
+                <w:sz w:val="22"/>
+                <w:szCs w:val="22"/>
+              </w:rPr>
+              <w:t>Residuals</w:t>
+            </w:r>
+          </w:p>
+        </w:tc>
+        <w:tc>
+          <w:tcPr>
+            <w:tcW w:w="1170" w:type="dxa"/>
+            <w:tcBorders>
+              <w:bottom w:val="single" w:sz="18" w:space="0" w:color="000000"/>
+            </w:tcBorders>
+            <w:shd w:val="clear" w:color="auto" w:fill="FFFFFF"/>
+            <w:tcMar>
+              <w:top w:w="0" w:type="dxa"/>
+              <w:left w:w="0" w:type="dxa"/>
+              <w:bottom w:w="0" w:type="dxa"/>
+              <w:right w:w="0" w:type="dxa"/>
+            </w:tcMar>
+            <w:vAlign w:val="center"/>
+          </w:tcPr>
+          <w:p>
+            <w:pPr>
+              <w:spacing w:before="40" w:after="40"/>
+              <w:ind w:left="100" w:right="100"/>
+              <w:jc w:val="right"/>
+            </w:pPr>
+            <w:r>
+              <w:rPr>
+                <w:rFonts w:ascii="Arial" w:eastAsia="Arial" w:hAnsi="Arial" w:cs="Arial"/>
+                <w:color w:val="111111"/>
+                <w:sz w:val="22"/>
+                <w:szCs w:val="22"/>
+              </w:rPr>
+              <w:t>2273</w:t>
+            </w:r>
+          </w:p>
+        </w:tc>
+        <w:tc>
+          <w:tcPr>
+            <w:tcW w:w="1440" w:type="dxa"/>
+            <w:tcBorders>
+              <w:bottom w:val="single" w:sz="18" w:space="0" w:color="000000"/>
+            </w:tcBorders>
+            <w:shd w:val="clear" w:color="auto" w:fill="FFFFFF"/>
+            <w:tcMar>
+              <w:top w:w="0" w:type="dxa"/>
+              <w:left w:w="0" w:type="dxa"/>
+              <w:bottom w:w="0" w:type="dxa"/>
+              <w:right w:w="0" w:type="dxa"/>
+            </w:tcMar>
+            <w:vAlign w:val="center"/>
+          </w:tcPr>
+          <w:p>
+            <w:pPr>
+              <w:spacing w:before="40" w:after="40"/>
+              <w:ind w:left="100" w:right="100"/>
+              <w:jc w:val="right"/>
+            </w:pPr>
+            <w:r>
+              <w:rPr>
+                <w:rFonts w:ascii="Arial" w:eastAsia="Arial" w:hAnsi="Arial" w:cs="Arial"/>
+                <w:color w:val="111111"/>
+                <w:sz w:val="22"/>
+                <w:szCs w:val="22"/>
+              </w:rPr>
+              <w:t>2273</w:t>
+            </w:r>
+          </w:p>
+        </w:tc>
+        <w:tc>
+          <w:tcPr>
+            <w:tcW w:w="1080" w:type="dxa"/>
+            <w:tcBorders>
+              <w:bottom w:val="single" w:sz="18" w:space="0" w:color="000000"/>
+            </w:tcBorders>
+            <w:shd w:val="clear" w:color="auto" w:fill="FFFFFF"/>
+            <w:tcMar>
+              <w:top w:w="0" w:type="dxa"/>
+              <w:left w:w="0" w:type="dxa"/>
+              <w:bottom w:w="0" w:type="dxa"/>
+              <w:right w:w="0" w:type="dxa"/>
+            </w:tcMar>
+            <w:vAlign w:val="center"/>
+          </w:tcPr>
+          <w:p>
+            <w:pPr>
+              <w:spacing w:before="40" w:after="40"/>
+              <w:ind w:left="100" w:right="100"/>
+              <w:jc w:val="right"/>
+            </w:pPr>
+            <w:r>
+              <w:rPr>
+                <w:rFonts w:ascii="Arial" w:eastAsia="Arial" w:hAnsi="Arial" w:cs="Arial"/>
+                <w:color w:val="111111"/>
+                <w:sz w:val="22"/>
+                <w:szCs w:val="22"/>
+              </w:rPr>
+              <w:t>13</w:t>
+            </w:r>
+          </w:p>
+        </w:tc>
+        <w:tc>
+          <w:tcPr>
+            <w:tcW w:w="1080" w:type="dxa"/>
+            <w:tcBorders>
+              <w:bottom w:val="single" w:sz="18" w:space="0" w:color="000000"/>
+            </w:tcBorders>
+            <w:shd w:val="clear" w:color="auto" w:fill="FFFFFF"/>
+            <w:tcMar>
+              <w:top w:w="0" w:type="dxa"/>
+              <w:left w:w="0" w:type="dxa"/>
+              <w:bottom w:w="0" w:type="dxa"/>
+              <w:right w:w="0" w:type="dxa"/>
+            </w:tcMar>
+            <w:vAlign w:val="center"/>
+          </w:tcPr>
+          <w:p>
+            <w:pPr>
+              <w:spacing w:before="40" w:after="40"/>
+              <w:ind w:left="100" w:right="100"/>
+              <w:jc w:val="right"/>
+            </w:pPr>
+          </w:p>
+        </w:tc>
+        <w:tc>
+          <w:tcPr>
+            <w:tcW w:w="1440" w:type="dxa"/>
+            <w:tcBorders>
+              <w:bottom w:val="single" w:sz="18" w:space="0" w:color="000000"/>
+            </w:tcBorders>
+            <w:shd w:val="clear" w:color="auto" w:fill="FFFFFF"/>
+            <w:vAlign w:val="center"/>
+          </w:tcPr>
+          <w:p>
+            <w:pPr>
+              <w:spacing w:before="40" w:after="40"/>
+              <w:ind w:left="100" w:right="100"/>
+              <w:jc w:val="right"/>
+              <w:rPr>
+                <w:rFonts w:ascii="Arial" w:eastAsia="Arial" w:hAnsi="Arial" w:cs="Arial"/>
+                <w:color w:val="111111"/>
+                <w:sz w:val="22"/>
+                <w:szCs w:val="22"/>
+              </w:rPr>
+            </w:pPr>
+          </w:p>
+        </w:tc>
+      </w:tr>
+      <w:tr>
+        <w:trPr>
+          <w:cantSplit/>
+          <w:trHeight w:val="360"/>
+          <w:jc w:val="center"/>
+        </w:trPr>
+        <w:tc>
+          <w:tcPr>
+            <w:tcW w:w="2790" w:type="dxa"/>
+            <w:tcBorders>
+              <w:top w:val="single" w:sz="18" w:space="0" w:color="000000"/>
+              <w:bottom w:val="single" w:sz="18" w:space="0" w:color="000000"/>
+            </w:tcBorders>
+            <w:shd w:val="clear" w:color="auto" w:fill="FFFFFF"/>
+            <w:tcMar>
+              <w:top w:w="0" w:type="dxa"/>
+              <w:left w:w="0" w:type="dxa"/>
+              <w:bottom w:w="0" w:type="dxa"/>
+              <w:right w:w="0" w:type="dxa"/>
+            </w:tcMar>
+            <w:vAlign w:val="center"/>
+          </w:tcPr>
+          <w:p>
+            <w:pPr>
+              <w:spacing w:before="40" w:after="40"/>
+              <w:ind w:left="100" w:right="100"/>
+            </w:pPr>
+            <w:r>
+              <w:rPr>
+                <w:rFonts w:ascii="Arial" w:eastAsia="Arial" w:hAnsi="Arial" w:cs="Arial"/>
+                <w:color w:val="111111"/>
+                <w:sz w:val="22"/>
+                <w:szCs w:val="22"/>
+              </w:rPr>
+              <w:t>Total</w:t>
+            </w:r>
+          </w:p>
+        </w:tc>
+        <w:tc>
+          <w:tcPr>
+            <w:tcW w:w="1170" w:type="dxa"/>
+            <w:tcBorders>
+              <w:top w:val="single" w:sz="18" w:space="0" w:color="000000"/>
+              <w:bottom w:val="single" w:sz="18" w:space="0" w:color="000000"/>
+            </w:tcBorders>
+            <w:shd w:val="clear" w:color="auto" w:fill="FFFFFF"/>
+            <w:tcMar>
+              <w:top w:w="0" w:type="dxa"/>
+              <w:left w:w="0" w:type="dxa"/>
+              <w:bottom w:w="0" w:type="dxa"/>
+              <w:right w:w="0" w:type="dxa"/>
+            </w:tcMar>
+            <w:vAlign w:val="center"/>
+          </w:tcPr>
+          <w:p>
+            <w:pPr>
+              <w:spacing w:before="40" w:after="40"/>
+              <w:ind w:left="100" w:right="100"/>
+              <w:jc w:val="right"/>
+            </w:pPr>
+            <w:r>
+              <w:rPr>
+                <w:rFonts w:ascii="Arial" w:eastAsia="Arial" w:hAnsi="Arial" w:cs="Arial"/>
+                <w:color w:val="111111"/>
+                <w:sz w:val="22"/>
+                <w:szCs w:val="22"/>
+              </w:rPr>
+              <w:t>11145</w:t>
+            </w:r>
+          </w:p>
+        </w:tc>
+        <w:tc>
+          <w:tcPr>
+            <w:tcW w:w="1440" w:type="dxa"/>
+            <w:tcBorders>
+              <w:top w:val="single" w:sz="18" w:space="0" w:color="000000"/>
+              <w:bottom w:val="single" w:sz="18" w:space="0" w:color="000000"/>
+            </w:tcBorders>
+            <w:shd w:val="clear" w:color="auto" w:fill="FFFFFF"/>
+            <w:tcMar>
+              <w:top w:w="0" w:type="dxa"/>
+              <w:left w:w="0" w:type="dxa"/>
+              <w:bottom w:w="0" w:type="dxa"/>
+              <w:right w:w="0" w:type="dxa"/>
+            </w:tcMar>
+            <w:vAlign w:val="center"/>
+          </w:tcPr>
+          <w:p>
+            <w:pPr>
+              <w:spacing w:before="40" w:after="40"/>
+              <w:ind w:left="100" w:right="100"/>
+              <w:jc w:val="right"/>
+            </w:pPr>
+            <w:r>
+              <w:rPr>
+                <w:rFonts w:ascii="Arial" w:eastAsia="Arial" w:hAnsi="Arial" w:cs="Arial"/>
+                <w:color w:val="111111"/>
+                <w:sz w:val="22"/>
+                <w:szCs w:val="22"/>
+              </w:rPr>
+              <w:t>2279</w:t>
+            </w:r>
+          </w:p>
+        </w:tc>
+        <w:tc>
+          <w:tcPr>
+            <w:tcW w:w="1080" w:type="dxa"/>
+            <w:tcBorders>
+              <w:top w:val="single" w:sz="18" w:space="0" w:color="000000"/>
+              <w:bottom w:val="single" w:sz="18" w:space="0" w:color="000000"/>
+            </w:tcBorders>
+            <w:shd w:val="clear" w:color="auto" w:fill="FFFFFF"/>
+            <w:tcMar>
+              <w:top w:w="0" w:type="dxa"/>
+              <w:left w:w="0" w:type="dxa"/>
+              <w:bottom w:w="0" w:type="dxa"/>
+              <w:right w:w="0" w:type="dxa"/>
+            </w:tcMar>
+            <w:vAlign w:val="center"/>
+          </w:tcPr>
+          <w:p>
+            <w:pPr>
+              <w:spacing w:before="40" w:after="40"/>
+              <w:ind w:left="100" w:right="100"/>
+              <w:jc w:val="right"/>
+            </w:pPr>
+          </w:p>
+        </w:tc>
+        <w:tc>
+          <w:tcPr>
+            <w:tcW w:w="1080" w:type="dxa"/>
+            <w:tcBorders>
+              <w:top w:val="single" w:sz="18" w:space="0" w:color="000000"/>
+              <w:bottom w:val="single" w:sz="18" w:space="0" w:color="000000"/>
+            </w:tcBorders>
+            <w:shd w:val="clear" w:color="auto" w:fill="FFFFFF"/>
+            <w:tcMar>
+              <w:top w:w="0" w:type="dxa"/>
+              <w:left w:w="0" w:type="dxa"/>
+              <w:bottom w:w="0" w:type="dxa"/>
+              <w:right w:w="0" w:type="dxa"/>
+            </w:tcMar>
+            <w:vAlign w:val="center"/>
+          </w:tcPr>
+          <w:p>
+            <w:pPr>
+              <w:spacing w:before="40" w:after="40"/>
+              <w:ind w:left="100" w:right="100"/>
+              <w:jc w:val="right"/>
+            </w:pPr>
+          </w:p>
+        </w:tc>
+        <w:tc>
+          <w:tcPr>
+            <w:tcW w:w="1440" w:type="dxa"/>
+            <w:tcBorders>
+              <w:top w:val="single" w:sz="18" w:space="0" w:color="000000"/>
+              <w:bottom w:val="single" w:sz="18" w:space="0" w:color="000000"/>
+            </w:tcBorders>
+            <w:shd w:val="clear" w:color="auto" w:fill="FFFFFF"/>
+            <w:vAlign w:val="center"/>
+          </w:tcPr>
+          <w:p>
+            <w:pPr>
+              <w:spacing w:before="40" w:after="40"/>
+              <w:ind w:left="100" w:right="100"/>
+              <w:jc w:val="right"/>
+              <w:rPr>
+                <w:rFonts w:ascii="Arial" w:eastAsia="Arial" w:hAnsi="Arial" w:cs="Arial"/>
+                <w:color w:val="111111"/>
+                <w:sz w:val="22"/>
+                <w:szCs w:val="22"/>
+              </w:rPr>
+            </w:pPr>
+          </w:p>
+        </w:tc>
+      </w:tr>
+    </w:tbl>
+    <w:p>
+      <w:pPr>
+        <w:rPr>
+          <w:b/>
+          <w:bCs/>
+        </w:rPr>
+      </w:pPr>
+      <w:r>
+        <w:rPr>
+          <w:b/>
+          <w:bCs/>
+        </w:rPr>
+        <w:tab/>
+        <w:t xml:space="preserve">   Table 4. ANCOVA Results </w:t>
+      </w:r>
     </w:p>
     <w:p>
       <w:pPr>
@@ -4252,7 +5536,7 @@
                 <w:sz w:val="22"/>
                 <w:szCs w:val="22"/>
               </w:rPr>
-              <w:t>4.63</w:t>
+              <w:t>5.06</w:t>
             </w:r>
           </w:p>
         </w:tc>
@@ -4354,7 +5638,7 @@
                 <w:sz w:val="22"/>
                 <w:szCs w:val="22"/>
               </w:rPr>
-              <w:t>1812.86</w:t>
+              <w:t>2003.77</w:t>
             </w:r>
           </w:p>
         </w:tc>
@@ -4456,7 +5740,7 @@
                 <w:sz w:val="22"/>
                 <w:szCs w:val="22"/>
               </w:rPr>
-              <w:t>1788.74</w:t>
+              <w:t>1966.60</w:t>
             </w:r>
           </w:p>
         </w:tc>
@@ -4485,7 +5769,7 @@
                 <w:sz w:val="22"/>
                 <w:szCs w:val="22"/>
               </w:rPr>
-              <w:t>1.61</w:t>
+              <w:t>1.60</w:t>
             </w:r>
             <w:r>
               <w:rPr>
@@ -4558,7 +5842,7 @@
                 <w:sz w:val="22"/>
                 <w:szCs w:val="22"/>
               </w:rPr>
-              <w:t>2.19</w:t>
+              <w:t>2.18</w:t>
             </w:r>
           </w:p>
         </w:tc>
@@ -4660,7 +5944,7 @@
                 <w:sz w:val="22"/>
                 <w:szCs w:val="22"/>
               </w:rPr>
-              <w:t>6.25</w:t>
+              <w:t>5.81</w:t>
             </w:r>
           </w:p>
         </w:tc>
@@ -4689,7 +5973,7 @@
                 <w:sz w:val="22"/>
                 <w:szCs w:val="22"/>
               </w:rPr>
-              <w:t>4.75</w:t>
+              <w:t>4.62</w:t>
             </w:r>
             <w:r>
               <w:rPr>
@@ -4762,7 +6046,7 @@
                 <w:sz w:val="22"/>
                 <w:szCs w:val="22"/>
               </w:rPr>
-              <w:t>2.97</w:t>
+              <w:t>2.79</w:t>
             </w:r>
           </w:p>
         </w:tc>
@@ -4791,7 +6075,7 @@
                 <w:sz w:val="22"/>
                 <w:szCs w:val="22"/>
               </w:rPr>
-              <w:t>2.49</w:t>
+              <w:t>2.30</w:t>
             </w:r>
             <w:r>
               <w:rPr>
@@ -4864,7 +6148,7 @@
                 <w:sz w:val="22"/>
                 <w:szCs w:val="22"/>
               </w:rPr>
-              <w:t>1.40</w:t>
+              <w:t>1.49</w:t>
             </w:r>
           </w:p>
         </w:tc>
@@ -4893,7 +6177,7 @@
                 <w:sz w:val="22"/>
                 <w:szCs w:val="22"/>
               </w:rPr>
-              <w:t>1.37</w:t>
+              <w:t>1.38</w:t>
             </w:r>
             <w:r>
               <w:rPr>
@@ -4966,7 +6250,7 @@
                 <w:sz w:val="22"/>
                 <w:szCs w:val="22"/>
               </w:rPr>
-              <w:t>74.53</w:t>
+              <w:t>82.47</w:t>
             </w:r>
           </w:p>
         </w:tc>
@@ -5068,7 +6352,7 @@
                 <w:sz w:val="22"/>
                 <w:szCs w:val="22"/>
               </w:rPr>
-              <w:t>3.34</w:t>
+              <w:t>1.59</w:t>
             </w:r>
           </w:p>
         </w:tc>
@@ -5097,7 +6381,7 @@
                 <w:sz w:val="22"/>
                 <w:szCs w:val="22"/>
               </w:rPr>
-              <w:t>1.38</w:t>
+              <w:t>1.15</w:t>
             </w:r>
             <w:r>
               <w:rPr>
@@ -5170,7 +6454,7 @@
                 <w:sz w:val="22"/>
                 <w:szCs w:val="22"/>
               </w:rPr>
-              <w:t>1.69</w:t>
+              <w:t>1.41</w:t>
             </w:r>
           </w:p>
         </w:tc>
@@ -5199,7 +6483,7 @@
                 <w:sz w:val="22"/>
                 <w:szCs w:val="22"/>
               </w:rPr>
-              <w:t>1.58</w:t>
+              <w:t>1.35</w:t>
             </w:r>
             <w:r>
               <w:rPr>
@@ -5272,7 +6556,7 @@
                 <w:sz w:val="22"/>
                 <w:szCs w:val="22"/>
               </w:rPr>
-              <w:t>10.57</w:t>
+              <w:t>153.54</w:t>
             </w:r>
           </w:p>
         </w:tc>
@@ -5374,7 +6658,7 @@
                 <w:sz w:val="22"/>
                 <w:szCs w:val="22"/>
               </w:rPr>
-              <w:t>3.00</w:t>
+              <w:t>10.40</w:t>
             </w:r>
           </w:p>
         </w:tc>
@@ -5403,7 +6687,7 @@
                 <w:sz w:val="22"/>
                 <w:szCs w:val="22"/>
               </w:rPr>
-              <w:t>1.56</w:t>
+              <w:t>1.29</w:t>
             </w:r>
             <w:r>
               <w:rPr>
@@ -5476,7 +6760,7 @@
                 <w:sz w:val="22"/>
                 <w:szCs w:val="22"/>
               </w:rPr>
-              <w:t>2.21</w:t>
+              <w:t>1.96</w:t>
             </w:r>
           </w:p>
         </w:tc>
@@ -5505,7 +6789,7 @@
                 <w:sz w:val="22"/>
                 <w:szCs w:val="22"/>
               </w:rPr>
-              <w:t>1.78</w:t>
+              <w:t>1.76</w:t>
             </w:r>
             <w:r>
               <w:rPr>
@@ -5578,7 +6862,7 @@
                 <w:sz w:val="22"/>
                 <w:szCs w:val="22"/>
               </w:rPr>
-              <w:t>2.01</w:t>
+              <w:t>2.38</w:t>
             </w:r>
           </w:p>
         </w:tc>
@@ -5607,7 +6891,7 @@
                 <w:sz w:val="22"/>
                 <w:szCs w:val="22"/>
               </w:rPr>
-              <w:t>1.86</w:t>
+              <w:t>1.89</w:t>
             </w:r>
             <w:r>
               <w:rPr>
@@ -5680,7 +6964,7 @@
                 <w:sz w:val="22"/>
                 <w:szCs w:val="22"/>
               </w:rPr>
-              <w:t>11.25</w:t>
+              <w:t>115.50</w:t>
             </w:r>
           </w:p>
         </w:tc>
@@ -5709,7 +6993,7 @@
                 <w:sz w:val="22"/>
                 <w:szCs w:val="22"/>
               </w:rPr>
-              <w:t>1.90</w:t>
+              <w:t>4.43</w:t>
             </w:r>
             <w:r>
               <w:rPr>
@@ -5782,7 +7066,7 @@
                 <w:sz w:val="22"/>
                 <w:szCs w:val="22"/>
               </w:rPr>
-              <w:t>11.26</w:t>
+              <w:t>12.65</w:t>
             </w:r>
           </w:p>
         </w:tc>
@@ -5884,7 +7168,7 @@
                 <w:sz w:val="22"/>
                 <w:szCs w:val="22"/>
               </w:rPr>
-              <w:t>1.73</w:t>
+              <w:t>1.53</w:t>
             </w:r>
           </w:p>
         </w:tc>
@@ -5913,7 +7197,7 @@
                 <w:sz w:val="22"/>
                 <w:szCs w:val="22"/>
               </w:rPr>
-              <w:t>1.65</w:t>
+              <w:t>1.43</w:t>
             </w:r>
             <w:r>
               <w:rPr>
@@ -5986,7 +7270,7 @@
                 <w:sz w:val="22"/>
                 <w:szCs w:val="22"/>
               </w:rPr>
-              <w:t>5.06</w:t>
+              <w:t>6.35</w:t>
             </w:r>
           </w:p>
         </w:tc>
@@ -6015,7 +7299,7 @@
                 <w:sz w:val="22"/>
                 <w:szCs w:val="22"/>
               </w:rPr>
-              <w:t>3.94</w:t>
+              <w:t>5.02</w:t>
             </w:r>
             <w:r>
               <w:rPr>
@@ -6094,7 +7378,7 @@
                 <w:sz w:val="22"/>
                 <w:szCs w:val="22"/>
               </w:rPr>
-              <w:t>1.49</w:t>
+              <w:t>1.40</w:t>
             </w:r>
           </w:p>
         </w:tc>
@@ -6126,7 +7410,7 @@
                 <w:sz w:val="22"/>
                 <w:szCs w:val="22"/>
               </w:rPr>
-              <w:t>1.41</w:t>
+              <w:t>1.30</w:t>
             </w:r>
             <w:r>
               <w:rPr>

</xml_diff>